<commit_message>
Lab4: Added all components in the lab 4 code folder
</commit_message>
<xml_diff>
--- a/results/lab4/Report 4.docx
+++ b/results/lab4/Report 4.docx
@@ -597,7 +597,7 @@
           <w:r>
             <w:fldChar w:fldCharType="separate"/>
           </w:r>
-          <w:hyperlink w:anchor="_Toc23989347" w:history="1">
+          <w:hyperlink w:anchor="_Toc25286845" w:history="1">
             <w:r>
               <w:rPr>
                 <w:rStyle w:val="Hyperlink"/>
@@ -624,7 +624,7 @@
                 <w:noProof/>
                 <w:webHidden/>
               </w:rPr>
-              <w:instrText xml:space="preserve"> PAGEREF _Toc23989347 \h </w:instrText>
+              <w:instrText xml:space="preserve"> PAGEREF _Toc25286845 \h </w:instrText>
             </w:r>
             <w:r>
               <w:rPr>
@@ -669,7 +669,7 @@
               <w:szCs w:val="22"/>
             </w:rPr>
           </w:pPr>
-          <w:hyperlink w:anchor="_Toc23989348" w:history="1">
+          <w:hyperlink w:anchor="_Toc25286846" w:history="1">
             <w:r>
               <w:rPr>
                 <w:rStyle w:val="Hyperlink"/>
@@ -713,7 +713,7 @@
                 <w:noProof/>
                 <w:webHidden/>
               </w:rPr>
-              <w:instrText xml:space="preserve"> PAGEREF _Toc23989348 \h </w:instrText>
+              <w:instrText xml:space="preserve"> PAGEREF _Toc25286846 \h </w:instrText>
             </w:r>
             <w:r>
               <w:rPr>
@@ -758,7 +758,7 @@
               <w:szCs w:val="22"/>
             </w:rPr>
           </w:pPr>
-          <w:hyperlink w:anchor="_Toc23989349" w:history="1">
+          <w:hyperlink w:anchor="_Toc25286847" w:history="1">
             <w:r>
               <w:rPr>
                 <w:rStyle w:val="Hyperlink"/>
@@ -802,7 +802,7 @@
                 <w:noProof/>
                 <w:webHidden/>
               </w:rPr>
-              <w:instrText xml:space="preserve"> PAGEREF _Toc23989349 \h </w:instrText>
+              <w:instrText xml:space="preserve"> PAGEREF _Toc25286847 \h </w:instrText>
             </w:r>
             <w:r>
               <w:rPr>
@@ -847,7 +847,7 @@
               <w:szCs w:val="22"/>
             </w:rPr>
           </w:pPr>
-          <w:hyperlink w:anchor="_Toc23989350" w:history="1">
+          <w:hyperlink w:anchor="_Toc25286848" w:history="1">
             <w:r>
               <w:rPr>
                 <w:rStyle w:val="Hyperlink"/>
@@ -870,7 +870,7 @@
                 <w:rStyle w:val="Hyperlink"/>
                 <w:noProof/>
               </w:rPr>
-              <w:t>Conceptual Diagram of next_address unit</w:t>
+              <w:t>Conceptual Diagram of datapath</w:t>
             </w:r>
             <w:r>
               <w:rPr>
@@ -891,7 +891,7 @@
                 <w:noProof/>
                 <w:webHidden/>
               </w:rPr>
-              <w:instrText xml:space="preserve"> PAGEREF _Toc23989350 \h </w:instrText>
+              <w:instrText xml:space="preserve"> PAGEREF _Toc25286848 \h </w:instrText>
             </w:r>
             <w:r>
               <w:rPr>
@@ -911,7 +911,7 @@
                 <w:noProof/>
                 <w:webHidden/>
               </w:rPr>
-              <w:t>4</w:t>
+              <w:t>5</w:t>
             </w:r>
             <w:r>
               <w:rPr>
@@ -936,7 +936,7 @@
               <w:szCs w:val="22"/>
             </w:rPr>
           </w:pPr>
-          <w:hyperlink w:anchor="_Toc23989351" w:history="1">
+          <w:hyperlink w:anchor="_Toc25286849" w:history="1">
             <w:r>
               <w:rPr>
                 <w:rStyle w:val="Hyperlink"/>
@@ -980,7 +980,7 @@
                 <w:noProof/>
                 <w:webHidden/>
               </w:rPr>
-              <w:instrText xml:space="preserve"> PAGEREF _Toc23989351 \h </w:instrText>
+              <w:instrText xml:space="preserve"> PAGEREF _Toc25286849 \h </w:instrText>
             </w:r>
             <w:r>
               <w:rPr>
@@ -1000,7 +1000,7 @@
                 <w:noProof/>
                 <w:webHidden/>
               </w:rPr>
-              <w:t>4</w:t>
+              <w:t>5</w:t>
             </w:r>
             <w:r>
               <w:rPr>
@@ -1025,7 +1025,7 @@
               <w:szCs w:val="22"/>
             </w:rPr>
           </w:pPr>
-          <w:hyperlink w:anchor="_Toc23989352" w:history="1">
+          <w:hyperlink w:anchor="_Toc25286850" w:history="1">
             <w:r>
               <w:rPr>
                 <w:rStyle w:val="Hyperlink"/>
@@ -1069,7 +1069,7 @@
                 <w:noProof/>
                 <w:webHidden/>
               </w:rPr>
-              <w:instrText xml:space="preserve"> PAGEREF _Toc23989352 \h </w:instrText>
+              <w:instrText xml:space="preserve"> PAGEREF _Toc25286850 \h </w:instrText>
             </w:r>
             <w:r>
               <w:rPr>
@@ -1089,7 +1089,7 @@
                 <w:noProof/>
                 <w:webHidden/>
               </w:rPr>
-              <w:t>5</w:t>
+              <w:t>7</w:t>
             </w:r>
             <w:r>
               <w:rPr>
@@ -1114,7 +1114,7 @@
               <w:szCs w:val="22"/>
             </w:rPr>
           </w:pPr>
-          <w:hyperlink w:anchor="_Toc23989353" w:history="1">
+          <w:hyperlink w:anchor="_Toc25286851" w:history="1">
             <w:r>
               <w:rPr>
                 <w:rStyle w:val="Hyperlink"/>
@@ -1158,7 +1158,7 @@
                 <w:noProof/>
                 <w:webHidden/>
               </w:rPr>
-              <w:instrText xml:space="preserve"> PAGEREF _Toc23989353 \h </w:instrText>
+              <w:instrText xml:space="preserve"> PAGEREF _Toc25286851 \h </w:instrText>
             </w:r>
             <w:r>
               <w:rPr>
@@ -1178,7 +1178,7 @@
                 <w:noProof/>
                 <w:webHidden/>
               </w:rPr>
-              <w:t>5</w:t>
+              <w:t>7</w:t>
             </w:r>
             <w:r>
               <w:rPr>
@@ -1203,7 +1203,7 @@
               <w:szCs w:val="22"/>
             </w:rPr>
           </w:pPr>
-          <w:hyperlink w:anchor="_Toc23989354" w:history="1">
+          <w:hyperlink w:anchor="_Toc25286852" w:history="1">
             <w:r>
               <w:rPr>
                 <w:rStyle w:val="Hyperlink"/>
@@ -1247,96 +1247,7 @@
                 <w:noProof/>
                 <w:webHidden/>
               </w:rPr>
-              <w:instrText xml:space="preserve"> PAGEREF _Toc23989354 \h </w:instrText>
-            </w:r>
-            <w:r>
-              <w:rPr>
-                <w:noProof/>
-                <w:webHidden/>
-              </w:rPr>
-            </w:r>
-            <w:r>
-              <w:rPr>
-                <w:noProof/>
-                <w:webHidden/>
-              </w:rPr>
-              <w:fldChar w:fldCharType="separate"/>
-            </w:r>
-            <w:r>
-              <w:rPr>
-                <w:noProof/>
-                <w:webHidden/>
-              </w:rPr>
-              <w:t>6</w:t>
-            </w:r>
-            <w:r>
-              <w:rPr>
-                <w:noProof/>
-                <w:webHidden/>
-              </w:rPr>
-              <w:fldChar w:fldCharType="end"/>
-            </w:r>
-          </w:hyperlink>
-        </w:p>
-        <w:p>
-          <w:pPr>
-            <w:pStyle w:val="TOC2"/>
-            <w:tabs>
-              <w:tab w:val="left" w:pos="660"/>
-              <w:tab w:val="right" w:leader="dot" w:pos="9350"/>
-            </w:tabs>
-            <w:rPr>
-              <w:rFonts w:asciiTheme="minorHAnsi" w:eastAsiaTheme="minorEastAsia" w:hAnsiTheme="minorHAnsi" w:cstheme="minorBidi"/>
-              <w:noProof/>
-              <w:sz w:val="22"/>
-              <w:szCs w:val="22"/>
-            </w:rPr>
-          </w:pPr>
-          <w:hyperlink w:anchor="_Toc23989355" w:history="1">
-            <w:r>
-              <w:rPr>
-                <w:rStyle w:val="Hyperlink"/>
-                <w:rFonts w:ascii="Courier New" w:hAnsi="Courier New" w:cs="Courier New"/>
-                <w:noProof/>
-              </w:rPr>
-              <w:t>o</w:t>
-            </w:r>
-            <w:r>
-              <w:rPr>
-                <w:rFonts w:asciiTheme="minorHAnsi" w:eastAsiaTheme="minorEastAsia" w:hAnsiTheme="minorHAnsi" w:cstheme="minorBidi"/>
-                <w:noProof/>
-                <w:sz w:val="22"/>
-                <w:szCs w:val="22"/>
-              </w:rPr>
-              <w:tab/>
-            </w:r>
-            <w:r>
-              <w:rPr>
-                <w:rStyle w:val="Hyperlink"/>
-                <w:noProof/>
-              </w:rPr>
-              <w:t>RTL schematic and Tech schematic</w:t>
-            </w:r>
-            <w:r>
-              <w:rPr>
-                <w:noProof/>
-                <w:webHidden/>
-              </w:rPr>
-              <w:tab/>
-            </w:r>
-            <w:r>
-              <w:rPr>
-                <w:noProof/>
-                <w:webHidden/>
-              </w:rPr>
-              <w:fldChar w:fldCharType="begin"/>
-            </w:r>
-            <w:r>
-              <w:rPr>
-                <w:noProof/>
-                <w:webHidden/>
-              </w:rPr>
-              <w:instrText xml:space="preserve"> PAGEREF _Toc23989355 \h </w:instrText>
+              <w:instrText xml:space="preserve"> PAGEREF _Toc25286852 \h </w:instrText>
             </w:r>
             <w:r>
               <w:rPr>
@@ -1381,7 +1292,96 @@
               <w:szCs w:val="22"/>
             </w:rPr>
           </w:pPr>
-          <w:hyperlink w:anchor="_Toc23989356" w:history="1">
+          <w:hyperlink w:anchor="_Toc25286853" w:history="1">
+            <w:r>
+              <w:rPr>
+                <w:rStyle w:val="Hyperlink"/>
+                <w:rFonts w:ascii="Courier New" w:hAnsi="Courier New" w:cs="Courier New"/>
+                <w:noProof/>
+              </w:rPr>
+              <w:t>o</w:t>
+            </w:r>
+            <w:r>
+              <w:rPr>
+                <w:rFonts w:asciiTheme="minorHAnsi" w:eastAsiaTheme="minorEastAsia" w:hAnsiTheme="minorHAnsi" w:cstheme="minorBidi"/>
+                <w:noProof/>
+                <w:sz w:val="22"/>
+                <w:szCs w:val="22"/>
+              </w:rPr>
+              <w:tab/>
+            </w:r>
+            <w:r>
+              <w:rPr>
+                <w:rStyle w:val="Hyperlink"/>
+                <w:noProof/>
+              </w:rPr>
+              <w:t>RTL schematic and Tech schematic</w:t>
+            </w:r>
+            <w:r>
+              <w:rPr>
+                <w:noProof/>
+                <w:webHidden/>
+              </w:rPr>
+              <w:tab/>
+            </w:r>
+            <w:r>
+              <w:rPr>
+                <w:noProof/>
+                <w:webHidden/>
+              </w:rPr>
+              <w:fldChar w:fldCharType="begin"/>
+            </w:r>
+            <w:r>
+              <w:rPr>
+                <w:noProof/>
+                <w:webHidden/>
+              </w:rPr>
+              <w:instrText xml:space="preserve"> PAGEREF _Toc25286853 \h </w:instrText>
+            </w:r>
+            <w:r>
+              <w:rPr>
+                <w:noProof/>
+                <w:webHidden/>
+              </w:rPr>
+            </w:r>
+            <w:r>
+              <w:rPr>
+                <w:noProof/>
+                <w:webHidden/>
+              </w:rPr>
+              <w:fldChar w:fldCharType="separate"/>
+            </w:r>
+            <w:r>
+              <w:rPr>
+                <w:noProof/>
+                <w:webHidden/>
+              </w:rPr>
+              <w:t>10</w:t>
+            </w:r>
+            <w:r>
+              <w:rPr>
+                <w:noProof/>
+                <w:webHidden/>
+              </w:rPr>
+              <w:fldChar w:fldCharType="end"/>
+            </w:r>
+          </w:hyperlink>
+        </w:p>
+        <w:p>
+          <w:pPr>
+            <w:pStyle w:val="TOC2"/>
+            <w:tabs>
+              <w:tab w:val="left" w:pos="660"/>
+              <w:tab w:val="right" w:leader="dot" w:pos="9350"/>
+            </w:tabs>
+            <w:rPr>
+              <w:rFonts w:asciiTheme="minorHAnsi" w:eastAsiaTheme="minorEastAsia" w:hAnsiTheme="minorHAnsi" w:cstheme="minorBidi"/>
+              <w:noProof/>
+              <w:sz w:val="22"/>
+              <w:szCs w:val="22"/>
+            </w:rPr>
+          </w:pPr>
+          <w:hyperlink w:anchor="_Toc25286854" w:history="1">
             <w:r>
               <w:rPr>
                 <w:rStyle w:val="Hyperlink"/>
@@ -1425,7 +1425,7 @@
                 <w:noProof/>
                 <w:webHidden/>
               </w:rPr>
-              <w:instrText xml:space="preserve"> PAGEREF _Toc23989356 \h </w:instrText>
+              <w:instrText xml:space="preserve"> PAGEREF _Toc25286854 \h </w:instrText>
             </w:r>
             <w:r>
               <w:rPr>
@@ -1445,7 +1445,7 @@
                 <w:noProof/>
                 <w:webHidden/>
               </w:rPr>
-              <w:t>9</w:t>
+              <w:t>11</w:t>
             </w:r>
             <w:r>
               <w:rPr>
@@ -1470,7 +1470,7 @@
               <w:szCs w:val="22"/>
             </w:rPr>
           </w:pPr>
-          <w:hyperlink w:anchor="_Toc23989357" w:history="1">
+          <w:hyperlink w:anchor="_Toc25286855" w:history="1">
             <w:r>
               <w:rPr>
                 <w:rStyle w:val="Hyperlink"/>
@@ -1514,7 +1514,7 @@
                 <w:noProof/>
                 <w:webHidden/>
               </w:rPr>
-              <w:instrText xml:space="preserve"> PAGEREF _Toc23989357 \h </w:instrText>
+              <w:instrText xml:space="preserve"> PAGEREF _Toc25286855 \h </w:instrText>
             </w:r>
             <w:r>
               <w:rPr>
@@ -1534,7 +1534,7 @@
                 <w:noProof/>
                 <w:webHidden/>
               </w:rPr>
-              <w:t>10</w:t>
+              <w:t>12</w:t>
             </w:r>
             <w:r>
               <w:rPr>
@@ -1571,7 +1571,7 @@
       <w:pPr>
         <w:pStyle w:val="Heading1"/>
       </w:pPr>
-      <w:bookmarkStart w:id="0" w:name="_Toc23989347"/>
+      <w:bookmarkStart w:id="0" w:name="_Toc25286845"/>
       <w:r>
         <w:t>Figures</w:t>
       </w:r>
@@ -1600,13 +1600,13 @@
       <w:r>
         <w:fldChar w:fldCharType="separate"/>
       </w:r>
-      <w:hyperlink w:anchor="_Toc23989342" w:history="1">
+      <w:hyperlink w:anchor="_Toc25286856" w:history="1">
         <w:r>
           <w:rPr>
             <w:rStyle w:val="Hyperlink"/>
             <w:noProof/>
           </w:rPr>
-          <w:t>Figure 1 Conceptual diagram of the next_address uint</w:t>
+          <w:t>Figure 1 Instructions format of MIPS</w:t>
         </w:r>
         <w:r>
           <w:rPr>
@@ -1627,7 +1627,7 @@
             <w:noProof/>
             <w:webHidden/>
           </w:rPr>
-          <w:instrText xml:space="preserve"> PAGEREF _Toc23989342 \h </w:instrText>
+          <w:instrText xml:space="preserve"> PAGEREF _Toc25286856 \h </w:instrText>
         </w:r>
         <w:r>
           <w:rPr>
@@ -1671,13 +1671,13 @@
           <w:szCs w:val="22"/>
         </w:rPr>
       </w:pPr>
-      <w:hyperlink w:anchor="_Toc23989343" w:history="1">
+      <w:hyperlink w:anchor="_Toc25286857" w:history="1">
         <w:r>
           <w:rPr>
             <w:rStyle w:val="Hyperlink"/>
             <w:noProof/>
           </w:rPr>
-          <w:t>Figure 2 Simulation of next address unit is shown with different sets of inputs to test all the possible cases</w:t>
+          <w:t>Figure 2 Conceptual diagram of the designed datapath</w:t>
         </w:r>
         <w:r>
           <w:rPr>
@@ -1698,7 +1698,7 @@
             <w:noProof/>
             <w:webHidden/>
           </w:rPr>
-          <w:instrText xml:space="preserve"> PAGEREF _Toc23989343 \h </w:instrText>
+          <w:instrText xml:space="preserve"> PAGEREF _Toc25286857 \h </w:instrText>
         </w:r>
         <w:r>
           <w:rPr>
@@ -1742,13 +1742,13 @@
           <w:szCs w:val="22"/>
         </w:rPr>
       </w:pPr>
-      <w:hyperlink w:anchor="_Toc23989344" w:history="1">
+      <w:hyperlink w:anchor="_Toc25286858" w:history="1">
         <w:r>
           <w:rPr>
             <w:rStyle w:val="Hyperlink"/>
             <w:noProof/>
           </w:rPr>
-          <w:t>Figure 3 Screenshot of tester do file</w:t>
+          <w:t>Figure 3 Simulation of next address unit is shown with different sets of inputs to test all the possible cases</w:t>
         </w:r>
         <w:r>
           <w:rPr>
@@ -1769,7 +1769,7 @@
             <w:noProof/>
             <w:webHidden/>
           </w:rPr>
-          <w:instrText xml:space="preserve"> PAGEREF _Toc23989344 \h </w:instrText>
+          <w:instrText xml:space="preserve"> PAGEREF _Toc25286858 \h </w:instrText>
         </w:r>
         <w:r>
           <w:rPr>
@@ -1789,7 +1789,7 @@
             <w:noProof/>
             <w:webHidden/>
           </w:rPr>
-          <w:t>5</w:t>
+          <w:t>7</w:t>
         </w:r>
         <w:r>
           <w:rPr>
@@ -1813,13 +1813,13 @@
           <w:szCs w:val="22"/>
         </w:rPr>
       </w:pPr>
-      <w:hyperlink w:anchor="_Toc23989345" w:history="1">
+      <w:hyperlink w:anchor="_Toc25286859" w:history="1">
         <w:r>
           <w:rPr>
             <w:rStyle w:val="Hyperlink"/>
             <w:noProof/>
           </w:rPr>
-          <w:t>Figure 4 RTL schematic of the VHDL code</w:t>
+          <w:t>Figure 4 Screenshot of tester do file</w:t>
         </w:r>
         <w:r>
           <w:rPr>
@@ -1840,7 +1840,7 @@
             <w:noProof/>
             <w:webHidden/>
           </w:rPr>
-          <w:instrText xml:space="preserve"> PAGEREF _Toc23989345 \h </w:instrText>
+          <w:instrText xml:space="preserve"> PAGEREF _Toc25286859 \h </w:instrText>
         </w:r>
         <w:r>
           <w:rPr>
@@ -1860,7 +1860,7 @@
             <w:noProof/>
             <w:webHidden/>
           </w:rPr>
-          <w:t>8</w:t>
+          <w:t>7</w:t>
         </w:r>
         <w:r>
           <w:rPr>
@@ -1884,13 +1884,13 @@
           <w:szCs w:val="22"/>
         </w:rPr>
       </w:pPr>
-      <w:hyperlink w:anchor="_Toc23989346" w:history="1">
+      <w:hyperlink w:anchor="_Toc25286860" w:history="1">
         <w:r>
           <w:rPr>
             <w:rStyle w:val="Hyperlink"/>
             <w:noProof/>
           </w:rPr>
-          <w:t>Figure 5 Tech schematic of the synthesis</w:t>
+          <w:t>Figure 5 RTL schematic of the VHDL code</w:t>
         </w:r>
         <w:r>
           <w:rPr>
@@ -1911,7 +1911,7 @@
             <w:noProof/>
             <w:webHidden/>
           </w:rPr>
-          <w:instrText xml:space="preserve"> PAGEREF _Toc23989346 \h </w:instrText>
+          <w:instrText xml:space="preserve"> PAGEREF _Toc25286860 \h </w:instrText>
         </w:r>
         <w:r>
           <w:rPr>
@@ -1931,7 +1931,7 @@
             <w:noProof/>
             <w:webHidden/>
           </w:rPr>
-          <w:t>8</w:t>
+          <w:t>10</w:t>
         </w:r>
         <w:r>
           <w:rPr>
@@ -1944,6 +1944,77 @@
     </w:p>
     <w:p>
       <w:pPr>
+        <w:pStyle w:val="TableofFigures"/>
+        <w:tabs>
+          <w:tab w:val="right" w:leader="dot" w:pos="9350"/>
+        </w:tabs>
+        <w:rPr>
+          <w:rFonts w:asciiTheme="minorHAnsi" w:eastAsiaTheme="minorEastAsia" w:hAnsiTheme="minorHAnsi" w:cstheme="minorBidi"/>
+          <w:noProof/>
+          <w:sz w:val="22"/>
+          <w:szCs w:val="22"/>
+        </w:rPr>
+      </w:pPr>
+      <w:hyperlink w:anchor="_Toc25286861" w:history="1">
+        <w:r>
+          <w:rPr>
+            <w:rStyle w:val="Hyperlink"/>
+            <w:noProof/>
+          </w:rPr>
+          <w:t>Figure 6 Tech schematic of the synthesis</w:t>
+        </w:r>
+        <w:r>
+          <w:rPr>
+            <w:noProof/>
+            <w:webHidden/>
+          </w:rPr>
+          <w:tab/>
+        </w:r>
+        <w:r>
+          <w:rPr>
+            <w:noProof/>
+            <w:webHidden/>
+          </w:rPr>
+          <w:fldChar w:fldCharType="begin"/>
+        </w:r>
+        <w:r>
+          <w:rPr>
+            <w:noProof/>
+            <w:webHidden/>
+          </w:rPr>
+          <w:instrText xml:space="preserve"> PAGEREF _Toc25286861 \h </w:instrText>
+        </w:r>
+        <w:r>
+          <w:rPr>
+            <w:noProof/>
+            <w:webHidden/>
+          </w:rPr>
+        </w:r>
+        <w:r>
+          <w:rPr>
+            <w:noProof/>
+            <w:webHidden/>
+          </w:rPr>
+          <w:fldChar w:fldCharType="separate"/>
+        </w:r>
+        <w:r>
+          <w:rPr>
+            <w:noProof/>
+            <w:webHidden/>
+          </w:rPr>
+          <w:t>10</w:t>
+        </w:r>
+        <w:r>
+          <w:rPr>
+            <w:noProof/>
+            <w:webHidden/>
+          </w:rPr>
+          <w:fldChar w:fldCharType="end"/>
+        </w:r>
+      </w:hyperlink>
+    </w:p>
+    <w:p>
+      <w:pPr>
         <w:spacing w:after="160" w:line="259" w:lineRule="auto"/>
       </w:pPr>
       <w:r>
@@ -1963,7 +2034,7 @@
         <w:spacing w:after="160" w:line="259" w:lineRule="auto"/>
         <w:outlineLvl w:val="0"/>
       </w:pPr>
-      <w:bookmarkStart w:id="1" w:name="_Toc23989348"/>
+      <w:bookmarkStart w:id="1" w:name="_Toc25286846"/>
       <w:r>
         <w:lastRenderedPageBreak/>
         <w:t>Objective</w:t>
@@ -2013,7 +2084,7 @@
         <w:spacing w:after="160" w:line="259" w:lineRule="auto"/>
         <w:outlineLvl w:val="0"/>
       </w:pPr>
-      <w:bookmarkStart w:id="2" w:name="_Toc23989349"/>
+      <w:bookmarkStart w:id="2" w:name="_Toc25286847"/>
       <w:r>
         <w:t>Introduction</w:t>
       </w:r>
@@ -2081,11 +2152,7 @@
       </w:r>
       <w:proofErr w:type="spellEnd"/>
       <w:r>
-        <w:t xml:space="preserve"> – </w:t>
-      </w:r>
-      <w:proofErr w:type="spellStart"/>
-      <w:r>
-        <w:t>Mux</w:t>
+        <w:t xml:space="preserve"> – Mux</w:t>
       </w:r>
     </w:p>
     <w:p>
@@ -2096,7 +2163,6 @@
           <w:numId w:val="4"/>
         </w:numPr>
       </w:pPr>
-      <w:proofErr w:type="spellEnd"/>
       <w:r>
         <w:t>REGFILE</w:t>
       </w:r>
@@ -2126,11 +2192,9 @@
           <w:numId w:val="4"/>
         </w:numPr>
       </w:pPr>
-      <w:proofErr w:type="spellStart"/>
       <w:r>
         <w:t>ALU – Mux</w:t>
       </w:r>
-      <w:proofErr w:type="spellEnd"/>
     </w:p>
     <w:p>
       <w:pPr>
@@ -2283,10 +2347,7 @@
         </w:numPr>
       </w:pPr>
       <w:r>
-        <w:t xml:space="preserve">I-Format instruction </w:t>
-      </w:r>
-      <w:r>
-        <w:t>(</w:t>
+        <w:t>I-Format instruction (</w:t>
       </w:r>
       <w:r>
         <w:t xml:space="preserve">format </w:t>
@@ -2335,13 +2396,8 @@
         <w:t xml:space="preserve"> </w:t>
       </w:r>
       <w:proofErr w:type="spellStart"/>
-      <w:proofErr w:type="gramStart"/>
-      <w:r>
-        <w:t>rt,rs</w:t>
-      </w:r>
-      <w:proofErr w:type="gramEnd"/>
-      <w:r>
-        <w:t>,immediate</w:t>
+      <w:r>
+        <w:t>rt,rs,immediate</w:t>
       </w:r>
       <w:proofErr w:type="spellEnd"/>
     </w:p>
@@ -2365,13 +2421,8 @@
         <w:t xml:space="preserve"> </w:t>
       </w:r>
       <w:proofErr w:type="spellStart"/>
-      <w:proofErr w:type="gramStart"/>
-      <w:r>
-        <w:t>rt,rs</w:t>
-      </w:r>
-      <w:proofErr w:type="gramEnd"/>
-      <w:r>
-        <w:t>,immediate</w:t>
+      <w:r>
+        <w:t>rt,rs,immediate</w:t>
       </w:r>
       <w:proofErr w:type="spellEnd"/>
     </w:p>
@@ -2395,13 +2446,8 @@
         <w:t xml:space="preserve"> </w:t>
       </w:r>
       <w:proofErr w:type="spellStart"/>
-      <w:proofErr w:type="gramStart"/>
-      <w:r>
-        <w:t>rt,rs</w:t>
-      </w:r>
-      <w:proofErr w:type="gramEnd"/>
-      <w:r>
-        <w:t>,immediate</w:t>
+      <w:r>
+        <w:t>rt,rs,immediate</w:t>
       </w:r>
       <w:proofErr w:type="spellEnd"/>
     </w:p>
@@ -2425,12 +2471,10 @@
         <w:t xml:space="preserve"> rt, </w:t>
       </w:r>
       <w:proofErr w:type="spellStart"/>
-      <w:proofErr w:type="gramStart"/>
       <w:r>
         <w:t>rs,immediate</w:t>
       </w:r>
       <w:proofErr w:type="spellEnd"/>
-      <w:proofErr w:type="gramEnd"/>
     </w:p>
     <w:p>
       <w:pPr>
@@ -2452,13 +2496,8 @@
         <w:t xml:space="preserve"> </w:t>
       </w:r>
       <w:proofErr w:type="spellStart"/>
-      <w:proofErr w:type="gramStart"/>
-      <w:r>
-        <w:t>rt,rs</w:t>
-      </w:r>
-      <w:proofErr w:type="gramEnd"/>
-      <w:r>
-        <w:t>,immediate</w:t>
+      <w:r>
+        <w:t>rt,rs,immediate</w:t>
       </w:r>
       <w:proofErr w:type="spellEnd"/>
     </w:p>
@@ -2612,10 +2651,7 @@
         </w:numPr>
       </w:pPr>
       <w:r>
-        <w:t xml:space="preserve">R-Format instruction </w:t>
-      </w:r>
-      <w:r>
-        <w:t>(</w:t>
+        <w:t>R-Format instruction (</w:t>
       </w:r>
       <w:r>
         <w:t xml:space="preserve">format </w:t>
@@ -2650,12 +2686,10 @@
         <w:t xml:space="preserve">, </w:t>
       </w:r>
       <w:proofErr w:type="spellStart"/>
-      <w:proofErr w:type="gramStart"/>
       <w:r>
         <w:t>rs,rt</w:t>
       </w:r>
       <w:proofErr w:type="spellEnd"/>
-      <w:proofErr w:type="gramEnd"/>
     </w:p>
     <w:p>
       <w:pPr>
@@ -2733,18 +2767,10 @@
         </w:numPr>
       </w:pPr>
       <w:r>
-        <w:t xml:space="preserve">AND (logical) </w:t>
-      </w:r>
-      <w:proofErr w:type="gramStart"/>
-      <w:r>
-        <w:t xml:space="preserve">–  </w:t>
-      </w:r>
-      <w:r>
-        <w:t>and</w:t>
-      </w:r>
-      <w:proofErr w:type="gramEnd"/>
-      <w:r>
-        <w:t xml:space="preserve"> </w:t>
+        <w:t xml:space="preserve">AND (logical) –  </w:t>
+      </w:r>
+      <w:r>
+        <w:t xml:space="preserve">and </w:t>
       </w:r>
       <w:proofErr w:type="spellStart"/>
       <w:r>
@@ -2944,6 +2970,7 @@
         <w:pStyle w:val="Caption"/>
         <w:jc w:val="center"/>
       </w:pPr>
+      <w:bookmarkStart w:id="3" w:name="_Toc25286856"/>
       <w:r>
         <w:t xml:space="preserve">Figure </w:t>
       </w:r>
@@ -2968,6 +2995,7 @@
       <w:r>
         <w:t xml:space="preserve"> Instructions format of MIPS</w:t>
       </w:r>
+      <w:bookmarkEnd w:id="3"/>
     </w:p>
     <w:p>
       <w:pPr>
@@ -2984,7 +3012,6 @@
       <w:pPr>
         <w:spacing w:after="160" w:line="259" w:lineRule="auto"/>
       </w:pPr>
-      <w:bookmarkStart w:id="3" w:name="_Toc23989350"/>
       <w:r>
         <w:br w:type="page"/>
       </w:r>
@@ -2999,6 +3026,7 @@
         <w:spacing w:after="160" w:line="259" w:lineRule="auto"/>
         <w:outlineLvl w:val="0"/>
       </w:pPr>
+      <w:bookmarkStart w:id="4" w:name="_Toc25286848"/>
       <w:r>
         <w:lastRenderedPageBreak/>
         <w:t>Conceptual Diagram of</w:t>
@@ -3010,7 +3038,7 @@
       <w:r>
         <w:t>datapath</w:t>
       </w:r>
-      <w:bookmarkEnd w:id="3"/>
+      <w:bookmarkEnd w:id="4"/>
       <w:proofErr w:type="spellEnd"/>
     </w:p>
     <w:p>
@@ -3018,6 +3046,24 @@
         <w:pStyle w:val="ListParagraph"/>
         <w:spacing w:after="160" w:line="259" w:lineRule="auto"/>
       </w:pPr>
+    </w:p>
+    <w:p>
+      <w:pPr>
+        <w:pStyle w:val="ListParagraph"/>
+        <w:spacing w:after="160" w:line="259" w:lineRule="auto"/>
+        <w:ind w:firstLine="720"/>
+      </w:pPr>
+      <w:r>
+        <w:t xml:space="preserve">The conceptual diagram of the data path was created using the diagram provided in the lab manual. The control signals and their bus width </w:t>
+      </w:r>
+      <w:proofErr w:type="gramStart"/>
+      <w:r>
+        <w:t>is</w:t>
+      </w:r>
+      <w:proofErr w:type="gramEnd"/>
+      <w:r>
+        <w:t xml:space="preserve"> shown in the figure below.</w:t>
+      </w:r>
     </w:p>
     <w:p>
       <w:pPr>
@@ -3027,6 +3073,72 @@
           <w:szCs w:val="22"/>
         </w:rPr>
       </w:pPr>
+      <w:r>
+        <w:rPr>
+          <w:rFonts w:ascii="Calibri" w:hAnsi="Calibri" w:cs="Calibri"/>
+          <w:noProof/>
+          <w:sz w:val="22"/>
+          <w:szCs w:val="22"/>
+        </w:rPr>
+        <mc:AlternateContent>
+          <mc:Choice Requires="wps">
+            <w:drawing>
+              <wp:anchor distT="0" distB="0" distL="114300" distR="114300" simplePos="0" relativeHeight="251659264" behindDoc="0" locked="0" layoutInCell="1" allowOverlap="1" wp14:anchorId="7A060B88" wp14:editId="25C55E44">
+                <wp:simplePos x="0" y="0"/>
+                <wp:positionH relativeFrom="column">
+                  <wp:posOffset>2171700</wp:posOffset>
+                </wp:positionH>
+                <wp:positionV relativeFrom="paragraph">
+                  <wp:posOffset>5567045</wp:posOffset>
+                </wp:positionV>
+                <wp:extent cx="1638300" cy="0"/>
+                <wp:effectExtent l="0" t="0" r="0" b="0"/>
+                <wp:wrapNone/>
+                <wp:docPr id="9" name="Straight Connector 9"/>
+                <wp:cNvGraphicFramePr/>
+                <a:graphic xmlns:a="http://schemas.openxmlformats.org/drawingml/2006/main">
+                  <a:graphicData uri="http://schemas.microsoft.com/office/word/2010/wordprocessingShape">
+                    <wps:wsp>
+                      <wps:cNvCnPr/>
+                      <wps:spPr>
+                        <a:xfrm>
+                          <a:off x="0" y="0"/>
+                          <a:ext cx="1638300" cy="0"/>
+                        </a:xfrm>
+                        <a:prstGeom prst="line">
+                          <a:avLst/>
+                        </a:prstGeom>
+                      </wps:spPr>
+                      <wps:style>
+                        <a:lnRef idx="1">
+                          <a:schemeClr val="accent1"/>
+                        </a:lnRef>
+                        <a:fillRef idx="0">
+                          <a:schemeClr val="accent1"/>
+                        </a:fillRef>
+                        <a:effectRef idx="0">
+                          <a:schemeClr val="accent1"/>
+                        </a:effectRef>
+                        <a:fontRef idx="minor">
+                          <a:schemeClr val="tx1"/>
+                        </a:fontRef>
+                      </wps:style>
+                      <wps:bodyPr/>
+                    </wps:wsp>
+                  </a:graphicData>
+                </a:graphic>
+              </wp:anchor>
+            </w:drawing>
+          </mc:Choice>
+          <mc:Fallback>
+            <w:pict>
+              <v:line w14:anchorId="482CC4F0" id="Straight Connector 9" o:spid="_x0000_s1026" style="position:absolute;z-index:251659264;visibility:visible;mso-wrap-style:square;mso-wrap-distance-left:9pt;mso-wrap-distance-top:0;mso-wrap-distance-right:9pt;mso-wrap-distance-bottom:0;mso-position-horizontal:absolute;mso-position-horizontal-relative:text;mso-position-vertical:absolute;mso-position-vertical-relative:text" from="171pt,438.35pt" to="300pt,438.35pt" o:gfxdata="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" strokecolor="#4472c4 [3204]" strokeweight=".5pt">
+                <v:stroke joinstyle="miter"/>
+              </v:line>
+            </w:pict>
+          </mc:Fallback>
+        </mc:AlternateContent>
+      </w:r>
       <w:r>
         <w:rPr>
           <w:rFonts w:ascii="Calibri" w:hAnsi="Calibri" w:cs="Calibri"/>
@@ -3105,7 +3217,7 @@
         <w:pStyle w:val="Caption"/>
         <w:jc w:val="center"/>
       </w:pPr>
-      <w:bookmarkStart w:id="4" w:name="_Toc23989342"/>
+      <w:bookmarkStart w:id="5" w:name="_Toc25286857"/>
       <w:r>
         <w:t xml:space="preserve">Figure </w:t>
       </w:r>
@@ -3130,7 +3242,6 @@
       <w:r>
         <w:t xml:space="preserve"> Conceptual diagram </w:t>
       </w:r>
-      <w:bookmarkEnd w:id="4"/>
       <w:r>
         <w:t xml:space="preserve">of the designed </w:t>
       </w:r>
@@ -3138,12 +3249,22 @@
       <w:r>
         <w:t>datapath</w:t>
       </w:r>
+      <w:bookmarkEnd w:id="5"/>
       <w:proofErr w:type="spellEnd"/>
     </w:p>
     <w:p>
       <w:pPr>
         <w:spacing w:after="160" w:line="259" w:lineRule="auto"/>
       </w:pPr>
+    </w:p>
+    <w:p>
+      <w:pPr>
+        <w:spacing w:after="160" w:line="259" w:lineRule="auto"/>
+      </w:pPr>
+      <w:bookmarkStart w:id="6" w:name="_Toc25286849"/>
+      <w:r>
+        <w:br w:type="page"/>
+      </w:r>
     </w:p>
     <w:p>
       <w:pPr>
@@ -3155,16 +3276,18 @@
         <w:spacing w:after="160" w:line="259" w:lineRule="auto"/>
         <w:outlineLvl w:val="0"/>
       </w:pPr>
-      <w:bookmarkStart w:id="5" w:name="_Toc23989351"/>
-      <w:r>
+      <w:r>
+        <w:lastRenderedPageBreak/>
         <w:t>Conclusion</w:t>
       </w:r>
-      <w:bookmarkEnd w:id="5"/>
-    </w:p>
-    <w:p>
-      <w:pPr>
-        <w:ind w:left="1440"/>
-      </w:pPr>
+      <w:bookmarkEnd w:id="6"/>
+    </w:p>
+    <w:p>
+      <w:pPr>
+        <w:ind w:left="720" w:firstLine="720"/>
+      </w:pPr>
+      <w:bookmarkStart w:id="7" w:name="_GoBack"/>
+      <w:bookmarkEnd w:id="7"/>
       <w:r>
         <w:t xml:space="preserve">In conclusion, </w:t>
       </w:r>
@@ -3173,7 +3296,6 @@
       </w:r>
       <w:proofErr w:type="spellStart"/>
       <w:r>
-        <w:lastRenderedPageBreak/>
         <w:t>datapath</w:t>
       </w:r>
       <w:proofErr w:type="spellEnd"/>
@@ -3197,8 +3319,6 @@
       <w:r>
         <w:t>.</w:t>
       </w:r>
-      <w:bookmarkStart w:id="6" w:name="_GoBack"/>
-      <w:bookmarkEnd w:id="6"/>
     </w:p>
     <w:p>
       <w:pPr>
@@ -3228,7 +3348,7 @@
         <w:spacing w:after="160" w:line="259" w:lineRule="auto"/>
         <w:outlineLvl w:val="0"/>
       </w:pPr>
-      <w:bookmarkStart w:id="7" w:name="_Toc23989352"/>
+      <w:bookmarkStart w:id="8" w:name="_Toc25286850"/>
       <w:r>
         <w:lastRenderedPageBreak/>
         <w:t>Result</w:t>
@@ -3236,7 +3356,7 @@
       <w:r>
         <w:t>s</w:t>
       </w:r>
-      <w:bookmarkEnd w:id="7"/>
+      <w:bookmarkEnd w:id="8"/>
     </w:p>
     <w:p>
       <w:pPr>
@@ -3253,7 +3373,7 @@
         </w:numPr>
         <w:outlineLvl w:val="1"/>
       </w:pPr>
-      <w:bookmarkStart w:id="8" w:name="_Toc23989353"/>
+      <w:bookmarkStart w:id="9" w:name="_Toc25286851"/>
       <w:proofErr w:type="spellStart"/>
       <w:r>
         <w:t>ModelSim</w:t>
@@ -3271,7 +3391,7 @@
       <w:r>
         <w:t xml:space="preserve"> (please zoom in the figures if required)</w:t>
       </w:r>
-      <w:bookmarkEnd w:id="8"/>
+      <w:bookmarkEnd w:id="9"/>
     </w:p>
     <w:p/>
     <w:p>
@@ -3323,7 +3443,7 @@
       <w:pPr>
         <w:pStyle w:val="Caption"/>
       </w:pPr>
-      <w:bookmarkStart w:id="9" w:name="_Toc23989343"/>
+      <w:bookmarkStart w:id="10" w:name="_Toc25286858"/>
       <w:r>
         <w:t xml:space="preserve">Figure </w:t>
       </w:r>
@@ -3372,7 +3492,7 @@
       <w:r>
         <w:t>cases</w:t>
       </w:r>
-      <w:bookmarkEnd w:id="9"/>
+      <w:bookmarkEnd w:id="10"/>
     </w:p>
     <w:p>
       <w:r>
@@ -3439,7 +3559,7 @@
         <w:pStyle w:val="Caption"/>
         <w:jc w:val="center"/>
       </w:pPr>
-      <w:bookmarkStart w:id="10" w:name="_Toc23989344"/>
+      <w:bookmarkStart w:id="11" w:name="_Toc25286859"/>
       <w:r>
         <w:t xml:space="preserve">Figure </w:t>
       </w:r>
@@ -3464,7 +3584,7 @@
       <w:r>
         <w:t xml:space="preserve"> Screenshot of tester do file</w:t>
       </w:r>
-      <w:bookmarkEnd w:id="10"/>
+      <w:bookmarkEnd w:id="11"/>
     </w:p>
     <w:p/>
     <w:p>
@@ -3495,12 +3615,12 @@
         </w:numPr>
         <w:outlineLvl w:val="1"/>
       </w:pPr>
-      <w:bookmarkStart w:id="11" w:name="_Toc23989354"/>
+      <w:bookmarkStart w:id="12" w:name="_Toc25286852"/>
       <w:r>
         <w:lastRenderedPageBreak/>
         <w:t>Precision log file</w:t>
       </w:r>
-      <w:bookmarkEnd w:id="11"/>
+      <w:bookmarkEnd w:id="12"/>
       <w:r>
         <w:t xml:space="preserve"> </w:t>
       </w:r>
@@ -3594,25 +3714,7 @@
           <w:sz w:val="16"/>
           <w:szCs w:val="16"/>
         </w:rPr>
-        <w:t>/</w:t>
-      </w:r>
-      <w:proofErr w:type="gramStart"/>
-      <w:r>
-        <w:rPr>
-          <w:rFonts w:asciiTheme="minorHAnsi" w:hAnsiTheme="minorHAnsi" w:cstheme="minorHAnsi"/>
-          <w:sz w:val="16"/>
-          <w:szCs w:val="16"/>
-        </w:rPr>
-        <w:t>/  Precision</w:t>
-      </w:r>
-      <w:proofErr w:type="gramEnd"/>
-      <w:r>
-        <w:rPr>
-          <w:rFonts w:asciiTheme="minorHAnsi" w:hAnsiTheme="minorHAnsi" w:cstheme="minorHAnsi"/>
-          <w:sz w:val="16"/>
-          <w:szCs w:val="16"/>
-        </w:rPr>
-        <w:t xml:space="preserve"> RTL Synthesis  64-bit 2016.1.0.15 (Production Release) Wed Jun  8 09:35:56 PDT 2016</w:t>
+        <w:t>//  Precision RTL Synthesis  64-bit 2016.1.0.15 (Production Release) Wed Jun  8 09:35:56 PDT 2016</w:t>
       </w:r>
     </w:p>
     <w:p>
@@ -3648,25 +3750,7 @@
           <w:sz w:val="16"/>
           <w:szCs w:val="16"/>
         </w:rPr>
-        <w:t>/</w:t>
-      </w:r>
-      <w:proofErr w:type="gramStart"/>
-      <w:r>
-        <w:rPr>
-          <w:rFonts w:asciiTheme="minorHAnsi" w:hAnsiTheme="minorHAnsi" w:cstheme="minorHAnsi"/>
-          <w:sz w:val="16"/>
-          <w:szCs w:val="16"/>
-        </w:rPr>
-        <w:t>/  Copyright</w:t>
-      </w:r>
-      <w:proofErr w:type="gramEnd"/>
-      <w:r>
-        <w:rPr>
-          <w:rFonts w:asciiTheme="minorHAnsi" w:hAnsiTheme="minorHAnsi" w:cstheme="minorHAnsi"/>
-          <w:sz w:val="16"/>
-          <w:szCs w:val="16"/>
-        </w:rPr>
-        <w:t xml:space="preserve"> (c) Mentor Graphics Corporation, 1996-2016, All Rights Reserved.</w:t>
+        <w:t>//  Copyright (c) Mentor Graphics Corporation, 1996-2016, All Rights Reserved.</w:t>
       </w:r>
     </w:p>
     <w:p>
@@ -3774,25 +3858,7 @@
           <w:sz w:val="16"/>
           <w:szCs w:val="16"/>
         </w:rPr>
-        <w:t>/</w:t>
-      </w:r>
-      <w:proofErr w:type="gramStart"/>
-      <w:r>
-        <w:rPr>
-          <w:rFonts w:asciiTheme="minorHAnsi" w:hAnsiTheme="minorHAnsi" w:cstheme="minorHAnsi"/>
-          <w:sz w:val="16"/>
-          <w:szCs w:val="16"/>
-        </w:rPr>
-        <w:t>/  Running</w:t>
-      </w:r>
-      <w:proofErr w:type="gramEnd"/>
-      <w:r>
-        <w:rPr>
-          <w:rFonts w:asciiTheme="minorHAnsi" w:hAnsiTheme="minorHAnsi" w:cstheme="minorHAnsi"/>
-          <w:sz w:val="16"/>
-          <w:szCs w:val="16"/>
-        </w:rPr>
-        <w:t xml:space="preserve"> on Linux sal_rahm@poise.encs.concordia.ca #1 SMP Thu Oct 17 14:34:42 CDT 2019 3.10.0-1062.4.1.el7.x86_64 x86_64</w:t>
+        <w:t>//  Running on Linux sal_rahm@poise.encs.concordia.ca #1 SMP Thu Oct 17 14:34:42 CDT 2019 3.10.0-1062.4.1.el7.x86_64 x86_64</w:t>
       </w:r>
     </w:p>
     <w:p>
@@ -3828,25 +3894,7 @@
           <w:sz w:val="16"/>
           <w:szCs w:val="16"/>
         </w:rPr>
-        <w:t>/</w:t>
-      </w:r>
-      <w:proofErr w:type="gramStart"/>
-      <w:r>
-        <w:rPr>
-          <w:rFonts w:asciiTheme="minorHAnsi" w:hAnsiTheme="minorHAnsi" w:cstheme="minorHAnsi"/>
-          <w:sz w:val="16"/>
-          <w:szCs w:val="16"/>
-        </w:rPr>
-        <w:t>/  Start</w:t>
-      </w:r>
-      <w:proofErr w:type="gramEnd"/>
-      <w:r>
-        <w:rPr>
-          <w:rFonts w:asciiTheme="minorHAnsi" w:hAnsiTheme="minorHAnsi" w:cstheme="minorHAnsi"/>
-          <w:sz w:val="16"/>
-          <w:szCs w:val="16"/>
-        </w:rPr>
-        <w:t xml:space="preserve"> time Thu Nov  7 03:14:10 2019</w:t>
+        <w:t>//  Start time Thu Nov  7 03:14:10 2019</w:t>
       </w:r>
     </w:p>
     <w:p>
@@ -5488,25 +5536,7 @@
           <w:sz w:val="16"/>
           <w:szCs w:val="16"/>
         </w:rPr>
-        <w:t xml:space="preserve"># Info: [40000]: Last compiled on </w:t>
-      </w:r>
-      <w:proofErr w:type="gramStart"/>
-      <w:r>
-        <w:rPr>
-          <w:rFonts w:asciiTheme="minorHAnsi" w:hAnsiTheme="minorHAnsi" w:cstheme="minorHAnsi"/>
-          <w:sz w:val="16"/>
-          <w:szCs w:val="16"/>
-        </w:rPr>
-        <w:t>Jun  2</w:t>
-      </w:r>
-      <w:proofErr w:type="gramEnd"/>
-      <w:r>
-        <w:rPr>
-          <w:rFonts w:asciiTheme="minorHAnsi" w:hAnsiTheme="minorHAnsi" w:cstheme="minorHAnsi"/>
-          <w:sz w:val="16"/>
-          <w:szCs w:val="16"/>
-        </w:rPr>
-        <w:t xml:space="preserve"> 2016 06:11:46</w:t>
+        <w:t># Info: [40000]: Last compiled on Jun  2 2016 06:11:46</w:t>
       </w:r>
     </w:p>
     <w:p>
@@ -5596,25 +5626,7 @@
           <w:sz w:val="16"/>
           <w:szCs w:val="16"/>
         </w:rPr>
-        <w:t xml:space="preserve"># Info: [40000]: Last compiled on </w:t>
-      </w:r>
-      <w:proofErr w:type="gramStart"/>
-      <w:r>
-        <w:rPr>
-          <w:rFonts w:asciiTheme="minorHAnsi" w:hAnsiTheme="minorHAnsi" w:cstheme="minorHAnsi"/>
-          <w:sz w:val="16"/>
-          <w:szCs w:val="16"/>
-        </w:rPr>
-        <w:t>Jun  2</w:t>
-      </w:r>
-      <w:proofErr w:type="gramEnd"/>
-      <w:r>
-        <w:rPr>
-          <w:rFonts w:asciiTheme="minorHAnsi" w:hAnsiTheme="minorHAnsi" w:cstheme="minorHAnsi"/>
-          <w:sz w:val="16"/>
-          <w:szCs w:val="16"/>
-        </w:rPr>
-        <w:t xml:space="preserve"> 2016 06:47:43</w:t>
+        <w:t># Info: [40000]: Last compiled on Jun  2 2016 06:47:43</w:t>
       </w:r>
     </w:p>
     <w:p>
@@ -5653,23 +5665,13 @@
         <w:t xml:space="preserve"># Info: [44522]: Root Module </w:t>
       </w:r>
       <w:proofErr w:type="spellStart"/>
-      <w:proofErr w:type="gramStart"/>
-      <w:r>
-        <w:rPr>
-          <w:rFonts w:asciiTheme="minorHAnsi" w:hAnsiTheme="minorHAnsi" w:cstheme="minorHAnsi"/>
-          <w:sz w:val="16"/>
-          <w:szCs w:val="16"/>
-        </w:rPr>
-        <w:t>work.next</w:t>
-      </w:r>
-      <w:proofErr w:type="gramEnd"/>
-      <w:r>
-        <w:rPr>
-          <w:rFonts w:asciiTheme="minorHAnsi" w:hAnsiTheme="minorHAnsi" w:cstheme="minorHAnsi"/>
-          <w:sz w:val="16"/>
-          <w:szCs w:val="16"/>
-        </w:rPr>
-        <w:t>_address</w:t>
+      <w:r>
+        <w:rPr>
+          <w:rFonts w:asciiTheme="minorHAnsi" w:hAnsiTheme="minorHAnsi" w:cstheme="minorHAnsi"/>
+          <w:sz w:val="16"/>
+          <w:szCs w:val="16"/>
+        </w:rPr>
+        <w:t>work.next_address</w:t>
       </w:r>
       <w:proofErr w:type="spellEnd"/>
       <w:r>
@@ -5717,23 +5719,13 @@
         <w:t xml:space="preserve"># Info: [44523]: Root Module </w:t>
       </w:r>
       <w:proofErr w:type="spellStart"/>
-      <w:proofErr w:type="gramStart"/>
-      <w:r>
-        <w:rPr>
-          <w:rFonts w:asciiTheme="minorHAnsi" w:hAnsiTheme="minorHAnsi" w:cstheme="minorHAnsi"/>
-          <w:sz w:val="16"/>
-          <w:szCs w:val="16"/>
-        </w:rPr>
-        <w:t>work.next</w:t>
-      </w:r>
-      <w:proofErr w:type="gramEnd"/>
-      <w:r>
-        <w:rPr>
-          <w:rFonts w:asciiTheme="minorHAnsi" w:hAnsiTheme="minorHAnsi" w:cstheme="minorHAnsi"/>
-          <w:sz w:val="16"/>
-          <w:szCs w:val="16"/>
-        </w:rPr>
-        <w:t>_address</w:t>
+      <w:r>
+        <w:rPr>
+          <w:rFonts w:asciiTheme="minorHAnsi" w:hAnsiTheme="minorHAnsi" w:cstheme="minorHAnsi"/>
+          <w:sz w:val="16"/>
+          <w:szCs w:val="16"/>
+        </w:rPr>
+        <w:t>work.next_address</w:t>
       </w:r>
       <w:proofErr w:type="spellEnd"/>
       <w:r>
@@ -5814,25 +5806,7 @@
           <w:sz w:val="16"/>
           <w:szCs w:val="16"/>
         </w:rPr>
-        <w:t xml:space="preserve"># Info: [44841]: Counter Inferencing === </w:t>
-      </w:r>
-      <w:proofErr w:type="gramStart"/>
-      <w:r>
-        <w:rPr>
-          <w:rFonts w:asciiTheme="minorHAnsi" w:hAnsiTheme="minorHAnsi" w:cstheme="minorHAnsi"/>
-          <w:sz w:val="16"/>
-          <w:szCs w:val="16"/>
-        </w:rPr>
-        <w:t>Detected :</w:t>
-      </w:r>
-      <w:proofErr w:type="gramEnd"/>
-      <w:r>
-        <w:rPr>
-          <w:rFonts w:asciiTheme="minorHAnsi" w:hAnsiTheme="minorHAnsi" w:cstheme="minorHAnsi"/>
-          <w:sz w:val="16"/>
-          <w:szCs w:val="16"/>
-        </w:rPr>
-        <w:t xml:space="preserve"> 1, Inferred (</w:t>
+        <w:t># Info: [44841]: Counter Inferencing === Detected : 1, Inferred (</w:t>
       </w:r>
       <w:proofErr w:type="spellStart"/>
       <w:r>
@@ -6963,12 +6937,12 @@
         </w:numPr>
         <w:outlineLvl w:val="1"/>
       </w:pPr>
-      <w:bookmarkStart w:id="12" w:name="_Toc23989355"/>
+      <w:bookmarkStart w:id="13" w:name="_Toc25286853"/>
       <w:r>
         <w:lastRenderedPageBreak/>
         <w:t>RTL schematic and Tech schematic</w:t>
       </w:r>
-      <w:bookmarkEnd w:id="12"/>
+      <w:bookmarkEnd w:id="13"/>
     </w:p>
     <w:p/>
     <w:p>
@@ -7020,7 +6994,7 @@
       <w:pPr>
         <w:pStyle w:val="Caption"/>
       </w:pPr>
-      <w:bookmarkStart w:id="13" w:name="_Toc23989345"/>
+      <w:bookmarkStart w:id="14" w:name="_Toc25286860"/>
       <w:r>
         <w:t xml:space="preserve">Figure </w:t>
       </w:r>
@@ -7054,7 +7028,7 @@
       <w:r>
         <w:t xml:space="preserve"> code</w:t>
       </w:r>
-      <w:bookmarkEnd w:id="13"/>
+      <w:bookmarkEnd w:id="14"/>
     </w:p>
     <w:p/>
     <w:p>
@@ -7111,7 +7085,7 @@
       <w:pPr>
         <w:pStyle w:val="Caption"/>
       </w:pPr>
-      <w:bookmarkStart w:id="14" w:name="_Toc23989346"/>
+      <w:bookmarkStart w:id="15" w:name="_Toc25286861"/>
       <w:r>
         <w:t xml:space="preserve">Figure </w:t>
       </w:r>
@@ -7139,7 +7113,7 @@
       <w:r>
         <w:t xml:space="preserve"> Tech schematic of the synthesis</w:t>
       </w:r>
-      <w:bookmarkEnd w:id="14"/>
+      <w:bookmarkEnd w:id="15"/>
     </w:p>
     <w:p>
       <w:pPr>
@@ -7155,26 +7129,18 @@
         </w:numPr>
         <w:outlineLvl w:val="1"/>
       </w:pPr>
-      <w:bookmarkStart w:id="15" w:name="_Toc23989356"/>
+      <w:bookmarkStart w:id="16" w:name="_Toc25286854"/>
       <w:r>
         <w:lastRenderedPageBreak/>
         <w:t>ALU.UCF file</w:t>
       </w:r>
-      <w:bookmarkEnd w:id="15"/>
+      <w:bookmarkEnd w:id="16"/>
     </w:p>
     <w:p/>
     <w:p/>
     <w:p>
       <w:r>
-        <w:t xml:space="preserve"># Precision RTL </w:t>
-      </w:r>
-      <w:proofErr w:type="gramStart"/>
-      <w:r>
-        <w:t>Synthesis  64</w:t>
-      </w:r>
-      <w:proofErr w:type="gramEnd"/>
-      <w:r>
-        <w:t>-bit 2016.1.0.15 (Production Release) Wed Jun  8 09:35:56 PDT 2016</w:t>
+        <w:t># Precision RTL Synthesis  64-bit 2016.1.0.15 (Production Release) Wed Jun  8 09:35:56 PDT 2016</w:t>
       </w:r>
     </w:p>
     <w:p/>
@@ -7368,12 +7334,12 @@
         </w:numPr>
         <w:outlineLvl w:val="1"/>
       </w:pPr>
-      <w:bookmarkStart w:id="16" w:name="_Toc23989357"/>
+      <w:bookmarkStart w:id="17" w:name="_Toc25286855"/>
       <w:r>
         <w:lastRenderedPageBreak/>
         <w:t>VHDL Code</w:t>
       </w:r>
-      <w:bookmarkEnd w:id="16"/>
+      <w:bookmarkEnd w:id="17"/>
     </w:p>
     <w:p>
       <w:pPr>
@@ -7543,7 +7509,6 @@
           <w:szCs w:val="18"/>
         </w:rPr>
       </w:pPr>
-      <w:proofErr w:type="gramStart"/>
       <w:r>
         <w:rPr>
           <w:rFonts w:ascii="Consolas" w:hAnsi="Consolas"/>
@@ -7552,7 +7517,6 @@
         </w:rPr>
         <w:t>port(</w:t>
       </w:r>
-      <w:proofErr w:type="gramEnd"/>
     </w:p>
     <w:p>
       <w:pPr>
@@ -7587,25 +7551,7 @@
           <w:sz w:val="18"/>
           <w:szCs w:val="18"/>
         </w:rPr>
-        <w:t>        </w:t>
-      </w:r>
-      <w:proofErr w:type="gramStart"/>
-      <w:r>
-        <w:rPr>
-          <w:rFonts w:ascii="Consolas" w:hAnsi="Consolas"/>
-          <w:sz w:val="18"/>
-          <w:szCs w:val="18"/>
-        </w:rPr>
-        <w:t>  :</w:t>
-      </w:r>
-      <w:proofErr w:type="gramEnd"/>
-      <w:r>
-        <w:rPr>
-          <w:rFonts w:ascii="Consolas" w:hAnsi="Consolas"/>
-          <w:sz w:val="18"/>
-          <w:szCs w:val="18"/>
-        </w:rPr>
-        <w:t> in </w:t>
+        <w:t>          : in </w:t>
       </w:r>
       <w:proofErr w:type="spellStart"/>
       <w:r>
@@ -7659,25 +7605,7 @@
           <w:sz w:val="18"/>
           <w:szCs w:val="18"/>
         </w:rPr>
-        <w:t>    pc            </w:t>
-      </w:r>
-      <w:proofErr w:type="gramStart"/>
-      <w:r>
-        <w:rPr>
-          <w:rFonts w:ascii="Consolas" w:hAnsi="Consolas"/>
-          <w:sz w:val="18"/>
-          <w:szCs w:val="18"/>
-        </w:rPr>
-        <w:t>  :</w:t>
-      </w:r>
-      <w:proofErr w:type="gramEnd"/>
-      <w:r>
-        <w:rPr>
-          <w:rFonts w:ascii="Consolas" w:hAnsi="Consolas"/>
-          <w:sz w:val="18"/>
-          <w:szCs w:val="18"/>
-        </w:rPr>
-        <w:t> in </w:t>
+        <w:t>    pc              : in </w:t>
       </w:r>
       <w:proofErr w:type="spellStart"/>
       <w:r>
@@ -7740,34 +7668,16 @@
           <w:sz w:val="18"/>
           <w:szCs w:val="18"/>
         </w:rPr>
-        <w:t>target_</w:t>
-      </w:r>
-      <w:proofErr w:type="gramStart"/>
-      <w:r>
-        <w:rPr>
-          <w:rFonts w:ascii="Consolas" w:hAnsi="Consolas"/>
-          <w:sz w:val="18"/>
-          <w:szCs w:val="18"/>
-        </w:rPr>
-        <w:t>address</w:t>
-      </w:r>
-      <w:proofErr w:type="spellEnd"/>
-      <w:r>
-        <w:rPr>
-          <w:rFonts w:ascii="Consolas" w:hAnsi="Consolas"/>
-          <w:sz w:val="18"/>
-          <w:szCs w:val="18"/>
-        </w:rPr>
-        <w:t>  :</w:t>
-      </w:r>
-      <w:proofErr w:type="gramEnd"/>
-      <w:r>
-        <w:rPr>
-          <w:rFonts w:ascii="Consolas" w:hAnsi="Consolas"/>
-          <w:sz w:val="18"/>
-          <w:szCs w:val="18"/>
-        </w:rPr>
-        <w:t> in </w:t>
+        <w:t>target_address</w:t>
+      </w:r>
+      <w:proofErr w:type="spellEnd"/>
+      <w:r>
+        <w:rPr>
+          <w:rFonts w:ascii="Consolas" w:hAnsi="Consolas"/>
+          <w:sz w:val="18"/>
+          <w:szCs w:val="18"/>
+        </w:rPr>
+        <w:t>  : in </w:t>
       </w:r>
       <w:proofErr w:type="spellStart"/>
       <w:r>
@@ -7839,25 +7749,7 @@
           <w:sz w:val="18"/>
           <w:szCs w:val="18"/>
         </w:rPr>
-        <w:t>   </w:t>
-      </w:r>
-      <w:proofErr w:type="gramStart"/>
-      <w:r>
-        <w:rPr>
-          <w:rFonts w:ascii="Consolas" w:hAnsi="Consolas"/>
-          <w:sz w:val="18"/>
-          <w:szCs w:val="18"/>
-        </w:rPr>
-        <w:t>  :</w:t>
-      </w:r>
-      <w:proofErr w:type="gramEnd"/>
-      <w:r>
-        <w:rPr>
-          <w:rFonts w:ascii="Consolas" w:hAnsi="Consolas"/>
-          <w:sz w:val="18"/>
-          <w:szCs w:val="18"/>
-        </w:rPr>
-        <w:t> in </w:t>
+        <w:t>     : in </w:t>
       </w:r>
       <w:proofErr w:type="spellStart"/>
       <w:r>
@@ -7929,25 +7821,7 @@
           <w:sz w:val="18"/>
           <w:szCs w:val="18"/>
         </w:rPr>
-        <w:t>        </w:t>
-      </w:r>
-      <w:proofErr w:type="gramStart"/>
-      <w:r>
-        <w:rPr>
-          <w:rFonts w:ascii="Consolas" w:hAnsi="Consolas"/>
-          <w:sz w:val="18"/>
-          <w:szCs w:val="18"/>
-        </w:rPr>
-        <w:t>  :</w:t>
-      </w:r>
-      <w:proofErr w:type="gramEnd"/>
-      <w:r>
-        <w:rPr>
-          <w:rFonts w:ascii="Consolas" w:hAnsi="Consolas"/>
-          <w:sz w:val="18"/>
-          <w:szCs w:val="18"/>
-        </w:rPr>
-        <w:t> in </w:t>
+        <w:t>          : in </w:t>
       </w:r>
       <w:proofErr w:type="spellStart"/>
       <w:r>
@@ -8019,25 +7893,7 @@
           <w:sz w:val="18"/>
           <w:szCs w:val="18"/>
         </w:rPr>
-        <w:t>       </w:t>
-      </w:r>
-      <w:proofErr w:type="gramStart"/>
-      <w:r>
-        <w:rPr>
-          <w:rFonts w:ascii="Consolas" w:hAnsi="Consolas"/>
-          <w:sz w:val="18"/>
-          <w:szCs w:val="18"/>
-        </w:rPr>
-        <w:t>  :</w:t>
-      </w:r>
-      <w:proofErr w:type="gramEnd"/>
-      <w:r>
-        <w:rPr>
-          <w:rFonts w:ascii="Consolas" w:hAnsi="Consolas"/>
-          <w:sz w:val="18"/>
-          <w:szCs w:val="18"/>
-        </w:rPr>
-        <w:t> out </w:t>
+        <w:t>         : out </w:t>
       </w:r>
       <w:proofErr w:type="spellStart"/>
       <w:r>
@@ -8209,25 +8065,7 @@
           <w:sz w:val="18"/>
           <w:szCs w:val="18"/>
         </w:rPr>
-        <w:t>    signal branch_out: std_logic_</w:t>
-      </w:r>
-      <w:proofErr w:type="gramStart"/>
-      <w:r>
-        <w:rPr>
-          <w:rFonts w:ascii="Consolas" w:hAnsi="Consolas"/>
-          <w:sz w:val="18"/>
-          <w:szCs w:val="18"/>
-        </w:rPr>
-        <w:t>vector(</w:t>
-      </w:r>
-      <w:proofErr w:type="gramEnd"/>
-      <w:r>
-        <w:rPr>
-          <w:rFonts w:ascii="Consolas" w:hAnsi="Consolas"/>
-          <w:sz w:val="18"/>
-          <w:szCs w:val="18"/>
-        </w:rPr>
-        <w:t>next_pc'length-1 downto next_pc'right);</w:t>
+        <w:t>    signal branch_out: std_logic_vector(next_pc'length-1 downto next_pc'right);</w:t>
       </w:r>
     </w:p>
     <w:p>
@@ -8245,25 +8083,7 @@
           <w:sz w:val="18"/>
           <w:szCs w:val="18"/>
         </w:rPr>
-        <w:t>    signal on_branch_sign_ext: std_logic_</w:t>
-      </w:r>
-      <w:proofErr w:type="gramStart"/>
-      <w:r>
-        <w:rPr>
-          <w:rFonts w:ascii="Consolas" w:hAnsi="Consolas"/>
-          <w:sz w:val="18"/>
-          <w:szCs w:val="18"/>
-        </w:rPr>
-        <w:t>vector(</w:t>
-      </w:r>
-      <w:proofErr w:type="gramEnd"/>
-      <w:r>
-        <w:rPr>
-          <w:rFonts w:ascii="Consolas" w:hAnsi="Consolas"/>
-          <w:sz w:val="18"/>
-          <w:szCs w:val="18"/>
-        </w:rPr>
-        <w:t>next_pc'length-1 downto next_pc'right);</w:t>
+        <w:t>    signal on_branch_sign_ext: std_logic_vector(next_pc'length-1 downto next_pc'right);</w:t>
       </w:r>
     </w:p>
     <w:p>
@@ -8309,25 +8129,7 @@
           <w:sz w:val="18"/>
           <w:szCs w:val="18"/>
         </w:rPr>
-        <w:t>        on_branch_sign_ext((target_address'length-</w:t>
-      </w:r>
-      <w:proofErr w:type="gramStart"/>
-      <w:r>
-        <w:rPr>
-          <w:rFonts w:ascii="Consolas" w:hAnsi="Consolas"/>
-          <w:sz w:val="18"/>
-          <w:szCs w:val="18"/>
-        </w:rPr>
-        <w:t>1)-(</w:t>
-      </w:r>
-      <w:proofErr w:type="gramEnd"/>
-      <w:r>
-        <w:rPr>
-          <w:rFonts w:ascii="Consolas" w:hAnsi="Consolas"/>
-          <w:sz w:val="18"/>
-          <w:szCs w:val="18"/>
-        </w:rPr>
-        <w:t>5+5) downto target_address'right) &lt;= target_address((target_address'length-1)-(5+5) downto target_address'right);</w:t>
+        <w:t>        on_branch_sign_ext((target_address'length-1)-(5+5) downto target_address'right) &lt;= target_address((target_address'length-1)-(5+5) downto target_address'right);</w:t>
       </w:r>
     </w:p>
     <w:p>
@@ -8345,25 +8147,7 @@
           <w:sz w:val="18"/>
           <w:szCs w:val="18"/>
         </w:rPr>
-        <w:t>        on_branch_sign_</w:t>
-      </w:r>
-      <w:proofErr w:type="gramStart"/>
-      <w:r>
-        <w:rPr>
-          <w:rFonts w:ascii="Consolas" w:hAnsi="Consolas"/>
-          <w:sz w:val="18"/>
-          <w:szCs w:val="18"/>
-        </w:rPr>
-        <w:t>ext(</w:t>
-      </w:r>
-      <w:proofErr w:type="gramEnd"/>
-      <w:r>
-        <w:rPr>
-          <w:rFonts w:ascii="Consolas" w:hAnsi="Consolas"/>
-          <w:sz w:val="18"/>
-          <w:szCs w:val="18"/>
-        </w:rPr>
-        <w:t>next_pc'length-1 downto target_address'length-(5+5)) &lt;= (others =&gt; target_address((target_address'length-1)-(5+5)));</w:t>
+        <w:t>        on_branch_sign_ext(next_pc'length-1 downto target_address'length-(5+5)) &lt;= (others =&gt; target_address((target_address'length-1)-(5+5)));</w:t>
       </w:r>
     </w:p>
     <w:p>
@@ -8391,25 +8175,7 @@
           <w:sz w:val="18"/>
           <w:szCs w:val="18"/>
         </w:rPr>
-        <w:t>        branch_select: </w:t>
-      </w:r>
-      <w:proofErr w:type="gramStart"/>
-      <w:r>
-        <w:rPr>
-          <w:rFonts w:ascii="Consolas" w:hAnsi="Consolas"/>
-          <w:sz w:val="18"/>
-          <w:szCs w:val="18"/>
-        </w:rPr>
-        <w:t>process(</w:t>
-      </w:r>
-      <w:proofErr w:type="gramEnd"/>
-      <w:r>
-        <w:rPr>
-          <w:rFonts w:ascii="Consolas" w:hAnsi="Consolas"/>
-          <w:sz w:val="18"/>
-          <w:szCs w:val="18"/>
-        </w:rPr>
-        <w:t>on_branch_sign_ext, rs, rt, branch_type)</w:t>
+        <w:t>        branch_select: process(on_branch_sign_ext, rs, rt, branch_type)</w:t>
       </w:r>
     </w:p>
     <w:p>
@@ -8589,19 +8355,686 @@
           <w:sz w:val="18"/>
           <w:szCs w:val="18"/>
         </w:rPr>
+        <w:t>                    if(</w:t>
+      </w:r>
+      <w:proofErr w:type="spellStart"/>
+      <w:r>
+        <w:rPr>
+          <w:rFonts w:ascii="Consolas" w:hAnsi="Consolas"/>
+          <w:sz w:val="18"/>
+          <w:szCs w:val="18"/>
+        </w:rPr>
+        <w:t>rs</w:t>
+      </w:r>
+      <w:proofErr w:type="spellEnd"/>
+      <w:r>
+        <w:rPr>
+          <w:rFonts w:ascii="Consolas" w:hAnsi="Consolas"/>
+          <w:sz w:val="18"/>
+          <w:szCs w:val="18"/>
+        </w:rPr>
+        <w:t> = rt) then</w:t>
+      </w:r>
+    </w:p>
+    <w:p>
+      <w:pPr>
+        <w:spacing w:line="285" w:lineRule="atLeast"/>
+        <w:rPr>
+          <w:rFonts w:ascii="Consolas" w:hAnsi="Consolas"/>
+          <w:sz w:val="18"/>
+          <w:szCs w:val="18"/>
+        </w:rPr>
+      </w:pPr>
+      <w:r>
+        <w:rPr>
+          <w:rFonts w:ascii="Consolas" w:hAnsi="Consolas"/>
+          <w:sz w:val="18"/>
+          <w:szCs w:val="18"/>
+        </w:rPr>
+        <w:t>                        branch_out &lt;= on_branch_sign_ext;         </w:t>
+      </w:r>
+    </w:p>
+    <w:p>
+      <w:pPr>
+        <w:spacing w:line="285" w:lineRule="atLeast"/>
+        <w:rPr>
+          <w:rFonts w:ascii="Consolas" w:hAnsi="Consolas"/>
+          <w:sz w:val="18"/>
+          <w:szCs w:val="18"/>
+        </w:rPr>
+      </w:pPr>
+      <w:r>
+        <w:rPr>
+          <w:rFonts w:ascii="Consolas" w:hAnsi="Consolas"/>
+          <w:sz w:val="18"/>
+          <w:szCs w:val="18"/>
+        </w:rPr>
+        <w:t>                    end if;</w:t>
+      </w:r>
+    </w:p>
+    <w:p>
+      <w:pPr>
+        <w:spacing w:line="285" w:lineRule="atLeast"/>
+        <w:rPr>
+          <w:rFonts w:ascii="Consolas" w:hAnsi="Consolas"/>
+          <w:sz w:val="18"/>
+          <w:szCs w:val="18"/>
+        </w:rPr>
+      </w:pPr>
+      <w:r>
+        <w:rPr>
+          <w:rFonts w:ascii="Consolas" w:hAnsi="Consolas"/>
+          <w:sz w:val="18"/>
+          <w:szCs w:val="18"/>
+        </w:rPr>
+        <w:t>                when "10" =&gt;</w:t>
+      </w:r>
+    </w:p>
+    <w:p>
+      <w:pPr>
+        <w:spacing w:line="285" w:lineRule="atLeast"/>
+        <w:rPr>
+          <w:rFonts w:ascii="Consolas" w:hAnsi="Consolas"/>
+          <w:sz w:val="18"/>
+          <w:szCs w:val="18"/>
+        </w:rPr>
+      </w:pPr>
+      <w:r>
+        <w:rPr>
+          <w:rFonts w:ascii="Consolas" w:hAnsi="Consolas"/>
+          <w:sz w:val="18"/>
+          <w:szCs w:val="18"/>
+        </w:rPr>
+        <w:t>                    if(</w:t>
+      </w:r>
+      <w:proofErr w:type="spellStart"/>
+      <w:r>
+        <w:rPr>
+          <w:rFonts w:ascii="Consolas" w:hAnsi="Consolas"/>
+          <w:sz w:val="18"/>
+          <w:szCs w:val="18"/>
+        </w:rPr>
+        <w:t>rs</w:t>
+      </w:r>
+      <w:proofErr w:type="spellEnd"/>
+      <w:r>
+        <w:rPr>
+          <w:rFonts w:ascii="Consolas" w:hAnsi="Consolas"/>
+          <w:sz w:val="18"/>
+          <w:szCs w:val="18"/>
+        </w:rPr>
+        <w:t> /= rt) then</w:t>
+      </w:r>
+    </w:p>
+    <w:p>
+      <w:pPr>
+        <w:spacing w:line="285" w:lineRule="atLeast"/>
+        <w:rPr>
+          <w:rFonts w:ascii="Consolas" w:hAnsi="Consolas"/>
+          <w:sz w:val="18"/>
+          <w:szCs w:val="18"/>
+        </w:rPr>
+      </w:pPr>
+      <w:r>
+        <w:rPr>
+          <w:rFonts w:ascii="Consolas" w:hAnsi="Consolas"/>
+          <w:sz w:val="18"/>
+          <w:szCs w:val="18"/>
+        </w:rPr>
+        <w:t>                        </w:t>
+      </w:r>
+      <w:proofErr w:type="spellStart"/>
+      <w:r>
+        <w:rPr>
+          <w:rFonts w:ascii="Consolas" w:hAnsi="Consolas"/>
+          <w:sz w:val="18"/>
+          <w:szCs w:val="18"/>
+        </w:rPr>
+        <w:t>branch_out</w:t>
+      </w:r>
+      <w:proofErr w:type="spellEnd"/>
+      <w:r>
+        <w:rPr>
+          <w:rFonts w:ascii="Consolas" w:hAnsi="Consolas"/>
+          <w:sz w:val="18"/>
+          <w:szCs w:val="18"/>
+        </w:rPr>
+        <w:t> &lt;= </w:t>
+      </w:r>
+      <w:proofErr w:type="spellStart"/>
+      <w:r>
+        <w:rPr>
+          <w:rFonts w:ascii="Consolas" w:hAnsi="Consolas"/>
+          <w:sz w:val="18"/>
+          <w:szCs w:val="18"/>
+        </w:rPr>
+        <w:t>on_branch_sign_ext</w:t>
+      </w:r>
+      <w:proofErr w:type="spellEnd"/>
+      <w:r>
+        <w:rPr>
+          <w:rFonts w:ascii="Consolas" w:hAnsi="Consolas"/>
+          <w:sz w:val="18"/>
+          <w:szCs w:val="18"/>
+        </w:rPr>
+        <w:t>;</w:t>
+      </w:r>
+    </w:p>
+    <w:p>
+      <w:pPr>
+        <w:spacing w:line="285" w:lineRule="atLeast"/>
+        <w:rPr>
+          <w:rFonts w:ascii="Consolas" w:hAnsi="Consolas"/>
+          <w:sz w:val="18"/>
+          <w:szCs w:val="18"/>
+        </w:rPr>
+      </w:pPr>
+      <w:r>
+        <w:rPr>
+          <w:rFonts w:ascii="Consolas" w:hAnsi="Consolas"/>
+          <w:sz w:val="18"/>
+          <w:szCs w:val="18"/>
+        </w:rPr>
+        <w:t>                    end if;</w:t>
+      </w:r>
+    </w:p>
+    <w:p>
+      <w:pPr>
+        <w:spacing w:line="285" w:lineRule="atLeast"/>
+        <w:rPr>
+          <w:rFonts w:ascii="Consolas" w:hAnsi="Consolas"/>
+          <w:sz w:val="18"/>
+          <w:szCs w:val="18"/>
+        </w:rPr>
+      </w:pPr>
+      <w:r>
+        <w:rPr>
+          <w:rFonts w:ascii="Consolas" w:hAnsi="Consolas"/>
+          <w:sz w:val="18"/>
+          <w:szCs w:val="18"/>
+        </w:rPr>
+        <w:t>                when "11" =&gt;</w:t>
+      </w:r>
+    </w:p>
+    <w:p>
+      <w:pPr>
+        <w:spacing w:line="285" w:lineRule="atLeast"/>
+        <w:rPr>
+          <w:rFonts w:ascii="Consolas" w:hAnsi="Consolas"/>
+          <w:sz w:val="18"/>
+          <w:szCs w:val="18"/>
+        </w:rPr>
+      </w:pPr>
+      <w:r>
+        <w:rPr>
+          <w:rFonts w:ascii="Consolas" w:hAnsi="Consolas"/>
+          <w:sz w:val="18"/>
+          <w:szCs w:val="18"/>
+        </w:rPr>
+        <w:lastRenderedPageBreak/>
+        <w:t>                    if(</w:t>
+      </w:r>
+      <w:proofErr w:type="spellStart"/>
+      <w:r>
+        <w:rPr>
+          <w:rFonts w:ascii="Consolas" w:hAnsi="Consolas"/>
+          <w:sz w:val="18"/>
+          <w:szCs w:val="18"/>
+        </w:rPr>
+        <w:t>rs</w:t>
+      </w:r>
+      <w:proofErr w:type="spellEnd"/>
+      <w:r>
+        <w:rPr>
+          <w:rFonts w:ascii="Consolas" w:hAnsi="Consolas"/>
+          <w:sz w:val="18"/>
+          <w:szCs w:val="18"/>
+        </w:rPr>
+        <w:t> &lt; 0) then</w:t>
+      </w:r>
+    </w:p>
+    <w:p>
+      <w:pPr>
+        <w:spacing w:line="285" w:lineRule="atLeast"/>
+        <w:rPr>
+          <w:rFonts w:ascii="Consolas" w:hAnsi="Consolas"/>
+          <w:sz w:val="18"/>
+          <w:szCs w:val="18"/>
+        </w:rPr>
+      </w:pPr>
+      <w:r>
+        <w:rPr>
+          <w:rFonts w:ascii="Consolas" w:hAnsi="Consolas"/>
+          <w:sz w:val="18"/>
+          <w:szCs w:val="18"/>
+        </w:rPr>
+        <w:t>                        </w:t>
+      </w:r>
+      <w:proofErr w:type="spellStart"/>
+      <w:r>
+        <w:rPr>
+          <w:rFonts w:ascii="Consolas" w:hAnsi="Consolas"/>
+          <w:sz w:val="18"/>
+          <w:szCs w:val="18"/>
+        </w:rPr>
+        <w:t>branch_out</w:t>
+      </w:r>
+      <w:proofErr w:type="spellEnd"/>
+      <w:r>
+        <w:rPr>
+          <w:rFonts w:ascii="Consolas" w:hAnsi="Consolas"/>
+          <w:sz w:val="18"/>
+          <w:szCs w:val="18"/>
+        </w:rPr>
+        <w:t> &lt;= </w:t>
+      </w:r>
+      <w:proofErr w:type="spellStart"/>
+      <w:r>
+        <w:rPr>
+          <w:rFonts w:ascii="Consolas" w:hAnsi="Consolas"/>
+          <w:sz w:val="18"/>
+          <w:szCs w:val="18"/>
+        </w:rPr>
+        <w:t>on_branch_sign_ext</w:t>
+      </w:r>
+      <w:proofErr w:type="spellEnd"/>
+      <w:r>
+        <w:rPr>
+          <w:rFonts w:ascii="Consolas" w:hAnsi="Consolas"/>
+          <w:sz w:val="18"/>
+          <w:szCs w:val="18"/>
+        </w:rPr>
+        <w:t>;</w:t>
+      </w:r>
+    </w:p>
+    <w:p>
+      <w:pPr>
+        <w:spacing w:line="285" w:lineRule="atLeast"/>
+        <w:rPr>
+          <w:rFonts w:ascii="Consolas" w:hAnsi="Consolas"/>
+          <w:sz w:val="18"/>
+          <w:szCs w:val="18"/>
+        </w:rPr>
+      </w:pPr>
+      <w:r>
+        <w:rPr>
+          <w:rFonts w:ascii="Consolas" w:hAnsi="Consolas"/>
+          <w:sz w:val="18"/>
+          <w:szCs w:val="18"/>
+        </w:rPr>
+        <w:t>                    end if;</w:t>
+      </w:r>
+    </w:p>
+    <w:p>
+      <w:pPr>
+        <w:spacing w:line="285" w:lineRule="atLeast"/>
+        <w:rPr>
+          <w:rFonts w:ascii="Consolas" w:hAnsi="Consolas"/>
+          <w:sz w:val="18"/>
+          <w:szCs w:val="18"/>
+        </w:rPr>
+      </w:pPr>
+      <w:r>
+        <w:rPr>
+          <w:rFonts w:ascii="Consolas" w:hAnsi="Consolas"/>
+          <w:sz w:val="18"/>
+          <w:szCs w:val="18"/>
+        </w:rPr>
+        <w:t>                when others =&gt;</w:t>
+      </w:r>
+    </w:p>
+    <w:p>
+      <w:pPr>
+        <w:spacing w:line="285" w:lineRule="atLeast"/>
+        <w:rPr>
+          <w:rFonts w:ascii="Consolas" w:hAnsi="Consolas"/>
+          <w:sz w:val="18"/>
+          <w:szCs w:val="18"/>
+        </w:rPr>
+      </w:pPr>
+      <w:r>
+        <w:rPr>
+          <w:rFonts w:ascii="Consolas" w:hAnsi="Consolas"/>
+          <w:sz w:val="18"/>
+          <w:szCs w:val="18"/>
+        </w:rPr>
         <w:t>                    </w:t>
       </w:r>
-      <w:proofErr w:type="gramStart"/>
-      <w:r>
-        <w:rPr>
-          <w:rFonts w:ascii="Consolas" w:hAnsi="Consolas"/>
-          <w:sz w:val="18"/>
-          <w:szCs w:val="18"/>
-        </w:rPr>
-        <w:t>if(</w:t>
-      </w:r>
-      <w:proofErr w:type="spellStart"/>
-      <w:proofErr w:type="gramEnd"/>
+      <w:proofErr w:type="spellStart"/>
+      <w:r>
+        <w:rPr>
+          <w:rFonts w:ascii="Consolas" w:hAnsi="Consolas"/>
+          <w:sz w:val="18"/>
+          <w:szCs w:val="18"/>
+        </w:rPr>
+        <w:t>branch_out</w:t>
+      </w:r>
+      <w:proofErr w:type="spellEnd"/>
+      <w:r>
+        <w:rPr>
+          <w:rFonts w:ascii="Consolas" w:hAnsi="Consolas"/>
+          <w:sz w:val="18"/>
+          <w:szCs w:val="18"/>
+        </w:rPr>
+        <w:t> &lt;= (others=&gt;'U');</w:t>
+      </w:r>
+    </w:p>
+    <w:p>
+      <w:pPr>
+        <w:spacing w:line="285" w:lineRule="atLeast"/>
+        <w:rPr>
+          <w:rFonts w:ascii="Consolas" w:hAnsi="Consolas"/>
+          <w:sz w:val="18"/>
+          <w:szCs w:val="18"/>
+        </w:rPr>
+      </w:pPr>
+      <w:r>
+        <w:rPr>
+          <w:rFonts w:ascii="Consolas" w:hAnsi="Consolas"/>
+          <w:sz w:val="18"/>
+          <w:szCs w:val="18"/>
+        </w:rPr>
+        <w:t>            end case;</w:t>
+      </w:r>
+    </w:p>
+    <w:p>
+      <w:pPr>
+        <w:spacing w:line="285" w:lineRule="atLeast"/>
+        <w:rPr>
+          <w:rFonts w:ascii="Consolas" w:hAnsi="Consolas"/>
+          <w:sz w:val="18"/>
+          <w:szCs w:val="18"/>
+        </w:rPr>
+      </w:pPr>
+      <w:r>
+        <w:rPr>
+          <w:rFonts w:ascii="Consolas" w:hAnsi="Consolas"/>
+          <w:sz w:val="18"/>
+          <w:szCs w:val="18"/>
+        </w:rPr>
+        <w:t>        end process;</w:t>
+      </w:r>
+    </w:p>
+    <w:p>
+      <w:pPr>
+        <w:spacing w:after="240" w:line="285" w:lineRule="atLeast"/>
+        <w:rPr>
+          <w:rFonts w:ascii="Consolas" w:hAnsi="Consolas"/>
+          <w:sz w:val="18"/>
+          <w:szCs w:val="18"/>
+        </w:rPr>
+      </w:pPr>
+    </w:p>
+    <w:p>
+      <w:pPr>
+        <w:spacing w:line="285" w:lineRule="atLeast"/>
+        <w:rPr>
+          <w:rFonts w:ascii="Consolas" w:hAnsi="Consolas"/>
+          <w:sz w:val="18"/>
+          <w:szCs w:val="18"/>
+        </w:rPr>
+      </w:pPr>
+      <w:r>
+        <w:rPr>
+          <w:rFonts w:ascii="Consolas" w:hAnsi="Consolas"/>
+          <w:sz w:val="18"/>
+          <w:szCs w:val="18"/>
+        </w:rPr>
+        <w:t>        pc_select: process(pc, branch_out, target_address, rs, pc_sel)</w:t>
+      </w:r>
+    </w:p>
+    <w:p>
+      <w:pPr>
+        <w:spacing w:line="285" w:lineRule="atLeast"/>
+        <w:rPr>
+          <w:rFonts w:ascii="Consolas" w:hAnsi="Consolas"/>
+          <w:sz w:val="18"/>
+          <w:szCs w:val="18"/>
+        </w:rPr>
+      </w:pPr>
+      <w:r>
+        <w:rPr>
+          <w:rFonts w:ascii="Consolas" w:hAnsi="Consolas"/>
+          <w:sz w:val="18"/>
+          <w:szCs w:val="18"/>
+        </w:rPr>
+        <w:t>        begin</w:t>
+      </w:r>
+    </w:p>
+    <w:p>
+      <w:pPr>
+        <w:spacing w:line="285" w:lineRule="atLeast"/>
+        <w:rPr>
+          <w:rFonts w:ascii="Consolas" w:hAnsi="Consolas"/>
+          <w:sz w:val="18"/>
+          <w:szCs w:val="18"/>
+        </w:rPr>
+      </w:pPr>
+      <w:r>
+        <w:rPr>
+          <w:rFonts w:ascii="Consolas" w:hAnsi="Consolas"/>
+          <w:sz w:val="18"/>
+          <w:szCs w:val="18"/>
+        </w:rPr>
+        <w:t>            case </w:t>
+      </w:r>
+      <w:proofErr w:type="spellStart"/>
+      <w:r>
+        <w:rPr>
+          <w:rFonts w:ascii="Consolas" w:hAnsi="Consolas"/>
+          <w:sz w:val="18"/>
+          <w:szCs w:val="18"/>
+        </w:rPr>
+        <w:t>pc_sel</w:t>
+      </w:r>
+      <w:proofErr w:type="spellEnd"/>
+      <w:r>
+        <w:rPr>
+          <w:rFonts w:ascii="Consolas" w:hAnsi="Consolas"/>
+          <w:sz w:val="18"/>
+          <w:szCs w:val="18"/>
+        </w:rPr>
+        <w:t> is</w:t>
+      </w:r>
+    </w:p>
+    <w:p>
+      <w:pPr>
+        <w:spacing w:line="285" w:lineRule="atLeast"/>
+        <w:rPr>
+          <w:rFonts w:ascii="Consolas" w:hAnsi="Consolas"/>
+          <w:sz w:val="18"/>
+          <w:szCs w:val="18"/>
+        </w:rPr>
+      </w:pPr>
+      <w:r>
+        <w:rPr>
+          <w:rFonts w:ascii="Consolas" w:hAnsi="Consolas"/>
+          <w:sz w:val="18"/>
+          <w:szCs w:val="18"/>
+        </w:rPr>
+        <w:t>                when "00" =&gt;</w:t>
+      </w:r>
+    </w:p>
+    <w:p>
+      <w:pPr>
+        <w:spacing w:line="285" w:lineRule="atLeast"/>
+        <w:rPr>
+          <w:rFonts w:ascii="Consolas" w:hAnsi="Consolas"/>
+          <w:sz w:val="18"/>
+          <w:szCs w:val="18"/>
+        </w:rPr>
+      </w:pPr>
+      <w:r>
+        <w:rPr>
+          <w:rFonts w:ascii="Consolas" w:hAnsi="Consolas"/>
+          <w:sz w:val="18"/>
+          <w:szCs w:val="18"/>
+        </w:rPr>
+        <w:t>                    </w:t>
+      </w:r>
+      <w:proofErr w:type="spellStart"/>
+      <w:r>
+        <w:rPr>
+          <w:rFonts w:ascii="Consolas" w:hAnsi="Consolas"/>
+          <w:sz w:val="18"/>
+          <w:szCs w:val="18"/>
+        </w:rPr>
+        <w:t>next_pc</w:t>
+      </w:r>
+      <w:proofErr w:type="spellEnd"/>
+      <w:r>
+        <w:rPr>
+          <w:rFonts w:ascii="Consolas" w:hAnsi="Consolas"/>
+          <w:sz w:val="18"/>
+          <w:szCs w:val="18"/>
+        </w:rPr>
+        <w:t> &lt;= pc + </w:t>
+      </w:r>
+      <w:proofErr w:type="spellStart"/>
+      <w:r>
+        <w:rPr>
+          <w:rFonts w:ascii="Consolas" w:hAnsi="Consolas"/>
+          <w:sz w:val="18"/>
+          <w:szCs w:val="18"/>
+        </w:rPr>
+        <w:t>branch_out</w:t>
+      </w:r>
+      <w:proofErr w:type="spellEnd"/>
+      <w:r>
+        <w:rPr>
+          <w:rFonts w:ascii="Consolas" w:hAnsi="Consolas"/>
+          <w:sz w:val="18"/>
+          <w:szCs w:val="18"/>
+        </w:rPr>
+        <w:t> + 1;</w:t>
+      </w:r>
+    </w:p>
+    <w:p>
+      <w:pPr>
+        <w:spacing w:line="285" w:lineRule="atLeast"/>
+        <w:rPr>
+          <w:rFonts w:ascii="Consolas" w:hAnsi="Consolas"/>
+          <w:sz w:val="18"/>
+          <w:szCs w:val="18"/>
+        </w:rPr>
+      </w:pPr>
+      <w:r>
+        <w:rPr>
+          <w:rFonts w:ascii="Consolas" w:hAnsi="Consolas"/>
+          <w:sz w:val="18"/>
+          <w:szCs w:val="18"/>
+        </w:rPr>
+        <w:t>                when "01" =&gt;</w:t>
+      </w:r>
+    </w:p>
+    <w:p>
+      <w:pPr>
+        <w:spacing w:line="285" w:lineRule="atLeast"/>
+        <w:rPr>
+          <w:rFonts w:ascii="Consolas" w:hAnsi="Consolas"/>
+          <w:sz w:val="18"/>
+          <w:szCs w:val="18"/>
+        </w:rPr>
+      </w:pPr>
+      <w:r>
+        <w:rPr>
+          <w:rFonts w:ascii="Consolas" w:hAnsi="Consolas"/>
+          <w:sz w:val="18"/>
+          <w:szCs w:val="18"/>
+        </w:rPr>
+        <w:t>                    </w:t>
+      </w:r>
+      <w:proofErr w:type="spellStart"/>
+      <w:r>
+        <w:rPr>
+          <w:rFonts w:ascii="Consolas" w:hAnsi="Consolas"/>
+          <w:sz w:val="18"/>
+          <w:szCs w:val="18"/>
+        </w:rPr>
+        <w:t>next_pc</w:t>
+      </w:r>
+      <w:proofErr w:type="spellEnd"/>
+      <w:r>
+        <w:rPr>
+          <w:rFonts w:ascii="Consolas" w:hAnsi="Consolas"/>
+          <w:sz w:val="18"/>
+          <w:szCs w:val="18"/>
+        </w:rPr>
+        <w:t> &lt;= "000000" &amp; </w:t>
+      </w:r>
+      <w:proofErr w:type="spellStart"/>
+      <w:r>
+        <w:rPr>
+          <w:rFonts w:ascii="Consolas" w:hAnsi="Consolas"/>
+          <w:sz w:val="18"/>
+          <w:szCs w:val="18"/>
+        </w:rPr>
+        <w:t>target_address</w:t>
+      </w:r>
+      <w:proofErr w:type="spellEnd"/>
+      <w:r>
+        <w:rPr>
+          <w:rFonts w:ascii="Consolas" w:hAnsi="Consolas"/>
+          <w:sz w:val="18"/>
+          <w:szCs w:val="18"/>
+        </w:rPr>
+        <w:t>;</w:t>
+      </w:r>
+    </w:p>
+    <w:p>
+      <w:pPr>
+        <w:spacing w:line="285" w:lineRule="atLeast"/>
+        <w:rPr>
+          <w:rFonts w:ascii="Consolas" w:hAnsi="Consolas"/>
+          <w:sz w:val="18"/>
+          <w:szCs w:val="18"/>
+        </w:rPr>
+      </w:pPr>
+      <w:r>
+        <w:rPr>
+          <w:rFonts w:ascii="Consolas" w:hAnsi="Consolas"/>
+          <w:sz w:val="18"/>
+          <w:szCs w:val="18"/>
+        </w:rPr>
+        <w:t>                when "10" =&gt;</w:t>
+      </w:r>
+    </w:p>
+    <w:p>
+      <w:pPr>
+        <w:spacing w:line="285" w:lineRule="atLeast"/>
+        <w:rPr>
+          <w:rFonts w:ascii="Consolas" w:hAnsi="Consolas"/>
+          <w:sz w:val="18"/>
+          <w:szCs w:val="18"/>
+        </w:rPr>
+      </w:pPr>
+      <w:r>
+        <w:rPr>
+          <w:rFonts w:ascii="Consolas" w:hAnsi="Consolas"/>
+          <w:sz w:val="18"/>
+          <w:szCs w:val="18"/>
+        </w:rPr>
+        <w:t>                    </w:t>
+      </w:r>
+      <w:proofErr w:type="spellStart"/>
+      <w:r>
+        <w:rPr>
+          <w:rFonts w:ascii="Consolas" w:hAnsi="Consolas"/>
+          <w:sz w:val="18"/>
+          <w:szCs w:val="18"/>
+        </w:rPr>
+        <w:t>next_pc</w:t>
+      </w:r>
+      <w:proofErr w:type="spellEnd"/>
+      <w:r>
+        <w:rPr>
+          <w:rFonts w:ascii="Consolas" w:hAnsi="Consolas"/>
+          <w:sz w:val="18"/>
+          <w:szCs w:val="18"/>
+        </w:rPr>
+        <w:t> &lt;= </w:t>
+      </w:r>
+      <w:proofErr w:type="spellStart"/>
       <w:r>
         <w:rPr>
           <w:rFonts w:ascii="Consolas" w:hAnsi="Consolas"/>
@@ -8617,7 +9050,7 @@
           <w:sz w:val="18"/>
           <w:szCs w:val="18"/>
         </w:rPr>
-        <w:t> = rt) then</w:t>
+        <w:t>;</w:t>
       </w:r>
     </w:p>
     <w:p>
@@ -8635,7 +9068,7 @@
           <w:sz w:val="18"/>
           <w:szCs w:val="18"/>
         </w:rPr>
-        <w:t>                        branch_out &lt;= on_branch_sign_ext;         </w:t>
+        <w:t>                when others =&gt;</w:t>
       </w:r>
     </w:p>
     <w:p>
@@ -8653,7 +9086,25 @@
           <w:sz w:val="18"/>
           <w:szCs w:val="18"/>
         </w:rPr>
-        <w:t>                    end if;</w:t>
+        <w:t>                    </w:t>
+      </w:r>
+      <w:proofErr w:type="spellStart"/>
+      <w:r>
+        <w:rPr>
+          <w:rFonts w:ascii="Consolas" w:hAnsi="Consolas"/>
+          <w:sz w:val="18"/>
+          <w:szCs w:val="18"/>
+        </w:rPr>
+        <w:t>next_pc</w:t>
+      </w:r>
+      <w:proofErr w:type="spellEnd"/>
+      <w:r>
+        <w:rPr>
+          <w:rFonts w:ascii="Consolas" w:hAnsi="Consolas"/>
+          <w:sz w:val="18"/>
+          <w:szCs w:val="18"/>
+        </w:rPr>
+        <w:t> &lt;= (others =&gt; 'U'); </w:t>
       </w:r>
     </w:p>
     <w:p>
@@ -8671,750 +9122,7 @@
           <w:sz w:val="18"/>
           <w:szCs w:val="18"/>
         </w:rPr>
-        <w:t>                when "10" =&gt;</w:t>
-      </w:r>
-    </w:p>
-    <w:p>
-      <w:pPr>
-        <w:spacing w:line="285" w:lineRule="atLeast"/>
-        <w:rPr>
-          <w:rFonts w:ascii="Consolas" w:hAnsi="Consolas"/>
-          <w:sz w:val="18"/>
-          <w:szCs w:val="18"/>
-        </w:rPr>
-      </w:pPr>
-      <w:r>
-        <w:rPr>
-          <w:rFonts w:ascii="Consolas" w:hAnsi="Consolas"/>
-          <w:sz w:val="18"/>
-          <w:szCs w:val="18"/>
-        </w:rPr>
-        <w:t>                    </w:t>
-      </w:r>
-      <w:proofErr w:type="gramStart"/>
-      <w:r>
-        <w:rPr>
-          <w:rFonts w:ascii="Consolas" w:hAnsi="Consolas"/>
-          <w:sz w:val="18"/>
-          <w:szCs w:val="18"/>
-        </w:rPr>
-        <w:t>if(</w:t>
-      </w:r>
-      <w:proofErr w:type="spellStart"/>
-      <w:proofErr w:type="gramEnd"/>
-      <w:r>
-        <w:rPr>
-          <w:rFonts w:ascii="Consolas" w:hAnsi="Consolas"/>
-          <w:sz w:val="18"/>
-          <w:szCs w:val="18"/>
-        </w:rPr>
-        <w:t>rs</w:t>
-      </w:r>
-      <w:proofErr w:type="spellEnd"/>
-      <w:r>
-        <w:rPr>
-          <w:rFonts w:ascii="Consolas" w:hAnsi="Consolas"/>
-          <w:sz w:val="18"/>
-          <w:szCs w:val="18"/>
-        </w:rPr>
-        <w:t> /= rt) then</w:t>
-      </w:r>
-    </w:p>
-    <w:p>
-      <w:pPr>
-        <w:spacing w:line="285" w:lineRule="atLeast"/>
-        <w:rPr>
-          <w:rFonts w:ascii="Consolas" w:hAnsi="Consolas"/>
-          <w:sz w:val="18"/>
-          <w:szCs w:val="18"/>
-        </w:rPr>
-      </w:pPr>
-      <w:r>
-        <w:rPr>
-          <w:rFonts w:ascii="Consolas" w:hAnsi="Consolas"/>
-          <w:sz w:val="18"/>
-          <w:szCs w:val="18"/>
-        </w:rPr>
-        <w:t>                        </w:t>
-      </w:r>
-      <w:proofErr w:type="spellStart"/>
-      <w:r>
-        <w:rPr>
-          <w:rFonts w:ascii="Consolas" w:hAnsi="Consolas"/>
-          <w:sz w:val="18"/>
-          <w:szCs w:val="18"/>
-        </w:rPr>
-        <w:t>branch_out</w:t>
-      </w:r>
-      <w:proofErr w:type="spellEnd"/>
-      <w:r>
-        <w:rPr>
-          <w:rFonts w:ascii="Consolas" w:hAnsi="Consolas"/>
-          <w:sz w:val="18"/>
-          <w:szCs w:val="18"/>
-        </w:rPr>
-        <w:t> &lt;= o</w:t>
-      </w:r>
-      <w:proofErr w:type="spellStart"/>
-      <w:r>
-        <w:rPr>
-          <w:rFonts w:ascii="Consolas" w:hAnsi="Consolas"/>
-          <w:sz w:val="18"/>
-          <w:szCs w:val="18"/>
-        </w:rPr>
-        <w:t>n_branch_sign_ext;</w:t>
-      </w:r>
-      <w:proofErr w:type="spellEnd"/>
-    </w:p>
-    <w:p>
-      <w:pPr>
-        <w:spacing w:line="285" w:lineRule="atLeast"/>
-        <w:rPr>
-          <w:rFonts w:ascii="Consolas" w:hAnsi="Consolas"/>
-          <w:sz w:val="18"/>
-          <w:szCs w:val="18"/>
-        </w:rPr>
-      </w:pPr>
-      <w:r>
-        <w:rPr>
-          <w:rFonts w:ascii="Consolas" w:hAnsi="Consolas"/>
-          <w:sz w:val="18"/>
-          <w:szCs w:val="18"/>
-        </w:rPr>
-        <w:t>                    end if;</w:t>
-      </w:r>
-    </w:p>
-    <w:p>
-      <w:pPr>
-        <w:spacing w:line="285" w:lineRule="atLeast"/>
-        <w:rPr>
-          <w:rFonts w:ascii="Consolas" w:hAnsi="Consolas"/>
-          <w:sz w:val="18"/>
-          <w:szCs w:val="18"/>
-        </w:rPr>
-      </w:pPr>
-      <w:r>
-        <w:rPr>
-          <w:rFonts w:ascii="Consolas" w:hAnsi="Consolas"/>
-          <w:sz w:val="18"/>
-          <w:szCs w:val="18"/>
-        </w:rPr>
-        <w:t>                when "11" =&gt;</w:t>
-      </w:r>
-    </w:p>
-    <w:p>
-      <w:pPr>
-        <w:spacing w:line="285" w:lineRule="atLeast"/>
-        <w:rPr>
-          <w:rFonts w:ascii="Consolas" w:hAnsi="Consolas"/>
-          <w:sz w:val="18"/>
-          <w:szCs w:val="18"/>
-        </w:rPr>
-      </w:pPr>
-      <w:r>
-        <w:rPr>
-          <w:rFonts w:ascii="Consolas" w:hAnsi="Consolas"/>
-          <w:sz w:val="18"/>
-          <w:szCs w:val="18"/>
-        </w:rPr>
-        <w:lastRenderedPageBreak/>
-        <w:t>                    </w:t>
-      </w:r>
-      <w:proofErr w:type="gramStart"/>
-      <w:r>
-        <w:rPr>
-          <w:rFonts w:ascii="Consolas" w:hAnsi="Consolas"/>
-          <w:sz w:val="18"/>
-          <w:szCs w:val="18"/>
-        </w:rPr>
-        <w:t>if(</w:t>
-      </w:r>
-      <w:proofErr w:type="spellStart"/>
-      <w:proofErr w:type="gramEnd"/>
-      <w:r>
-        <w:rPr>
-          <w:rFonts w:ascii="Consolas" w:hAnsi="Consolas"/>
-          <w:sz w:val="18"/>
-          <w:szCs w:val="18"/>
-        </w:rPr>
-        <w:t>rs</w:t>
-      </w:r>
-      <w:proofErr w:type="spellEnd"/>
-      <w:r>
-        <w:rPr>
-          <w:rFonts w:ascii="Consolas" w:hAnsi="Consolas"/>
-          <w:sz w:val="18"/>
-          <w:szCs w:val="18"/>
-        </w:rPr>
-        <w:t> &lt; 0) then</w:t>
-      </w:r>
-    </w:p>
-    <w:p>
-      <w:pPr>
-        <w:spacing w:line="285" w:lineRule="atLeast"/>
-        <w:rPr>
-          <w:rFonts w:ascii="Consolas" w:hAnsi="Consolas"/>
-          <w:sz w:val="18"/>
-          <w:szCs w:val="18"/>
-        </w:rPr>
-      </w:pPr>
-      <w:r>
-        <w:rPr>
-          <w:rFonts w:ascii="Consolas" w:hAnsi="Consolas"/>
-          <w:sz w:val="18"/>
-          <w:szCs w:val="18"/>
-        </w:rPr>
-        <w:t>                        </w:t>
-      </w:r>
-      <w:proofErr w:type="spellStart"/>
-      <w:r>
-        <w:rPr>
-          <w:rFonts w:ascii="Consolas" w:hAnsi="Consolas"/>
-          <w:sz w:val="18"/>
-          <w:szCs w:val="18"/>
-        </w:rPr>
-        <w:t>branch_out</w:t>
-      </w:r>
-      <w:proofErr w:type="spellEnd"/>
-      <w:r>
-        <w:rPr>
-          <w:rFonts w:ascii="Consolas" w:hAnsi="Consolas"/>
-          <w:sz w:val="18"/>
-          <w:szCs w:val="18"/>
-        </w:rPr>
-        <w:t> &lt;= </w:t>
-      </w:r>
-      <w:proofErr w:type="spellStart"/>
-      <w:r>
-        <w:rPr>
-          <w:rFonts w:ascii="Consolas" w:hAnsi="Consolas"/>
-          <w:sz w:val="18"/>
-          <w:szCs w:val="18"/>
-        </w:rPr>
-        <w:t>on_branch_sign_ext</w:t>
-      </w:r>
-      <w:proofErr w:type="spellEnd"/>
-      <w:r>
-        <w:rPr>
-          <w:rFonts w:ascii="Consolas" w:hAnsi="Consolas"/>
-          <w:sz w:val="18"/>
-          <w:szCs w:val="18"/>
-        </w:rPr>
-        <w:t>;</w:t>
-      </w:r>
-    </w:p>
-    <w:p>
-      <w:pPr>
-        <w:spacing w:line="285" w:lineRule="atLeast"/>
-        <w:rPr>
-          <w:rFonts w:ascii="Consolas" w:hAnsi="Consolas"/>
-          <w:sz w:val="18"/>
-          <w:szCs w:val="18"/>
-        </w:rPr>
-      </w:pPr>
-      <w:r>
-        <w:rPr>
-          <w:rFonts w:ascii="Consolas" w:hAnsi="Consolas"/>
-          <w:sz w:val="18"/>
-          <w:szCs w:val="18"/>
-        </w:rPr>
-        <w:t>                    end if;</w:t>
-      </w:r>
-    </w:p>
-    <w:p>
-      <w:pPr>
-        <w:spacing w:line="285" w:lineRule="atLeast"/>
-        <w:rPr>
-          <w:rFonts w:ascii="Consolas" w:hAnsi="Consolas"/>
-          <w:sz w:val="18"/>
-          <w:szCs w:val="18"/>
-        </w:rPr>
-      </w:pPr>
-      <w:r>
-        <w:rPr>
-          <w:rFonts w:ascii="Consolas" w:hAnsi="Consolas"/>
-          <w:sz w:val="18"/>
-          <w:szCs w:val="18"/>
-        </w:rPr>
-        <w:t>                when others =&gt;</w:t>
-      </w:r>
-    </w:p>
-    <w:p>
-      <w:pPr>
-        <w:spacing w:line="285" w:lineRule="atLeast"/>
-        <w:rPr>
-          <w:rFonts w:ascii="Consolas" w:hAnsi="Consolas"/>
-          <w:sz w:val="18"/>
-          <w:szCs w:val="18"/>
-        </w:rPr>
-      </w:pPr>
-      <w:r>
-        <w:rPr>
-          <w:rFonts w:ascii="Consolas" w:hAnsi="Consolas"/>
-          <w:sz w:val="18"/>
-          <w:szCs w:val="18"/>
-        </w:rPr>
-        <w:t>                    </w:t>
-      </w:r>
-      <w:proofErr w:type="spellStart"/>
-      <w:r>
-        <w:rPr>
-          <w:rFonts w:ascii="Consolas" w:hAnsi="Consolas"/>
-          <w:sz w:val="18"/>
-          <w:szCs w:val="18"/>
-        </w:rPr>
-        <w:t>branch_out</w:t>
-      </w:r>
-      <w:proofErr w:type="spellEnd"/>
-      <w:r>
-        <w:rPr>
-          <w:rFonts w:ascii="Consolas" w:hAnsi="Consolas"/>
-          <w:sz w:val="18"/>
-          <w:szCs w:val="18"/>
-        </w:rPr>
-        <w:t> &lt;= (others=&gt;'U');</w:t>
-      </w:r>
-    </w:p>
-    <w:p>
-      <w:pPr>
-        <w:spacing w:line="285" w:lineRule="atLeast"/>
-        <w:rPr>
-          <w:rFonts w:ascii="Consolas" w:hAnsi="Consolas"/>
-          <w:sz w:val="18"/>
-          <w:szCs w:val="18"/>
-        </w:rPr>
-      </w:pPr>
-      <w:r>
-        <w:rPr>
-          <w:rFonts w:ascii="Consolas" w:hAnsi="Consolas"/>
-          <w:sz w:val="18"/>
-          <w:szCs w:val="18"/>
-        </w:rPr>
-        <w:t>            end case;</w:t>
-      </w:r>
-    </w:p>
-    <w:p>
-      <w:pPr>
-        <w:spacing w:line="285" w:lineRule="atLeast"/>
-        <w:rPr>
-          <w:rFonts w:ascii="Consolas" w:hAnsi="Consolas"/>
-          <w:sz w:val="18"/>
-          <w:szCs w:val="18"/>
-        </w:rPr>
-      </w:pPr>
-      <w:r>
-        <w:rPr>
-          <w:rFonts w:ascii="Consolas" w:hAnsi="Consolas"/>
-          <w:sz w:val="18"/>
-          <w:szCs w:val="18"/>
-        </w:rPr>
-        <w:t>        end process;</w:t>
-      </w:r>
-    </w:p>
-    <w:p>
-      <w:pPr>
-        <w:spacing w:after="240" w:line="285" w:lineRule="atLeast"/>
-        <w:rPr>
-          <w:rFonts w:ascii="Consolas" w:hAnsi="Consolas"/>
-          <w:sz w:val="18"/>
-          <w:szCs w:val="18"/>
-        </w:rPr>
-      </w:pPr>
-    </w:p>
-    <w:p>
-      <w:pPr>
-        <w:spacing w:line="285" w:lineRule="atLeast"/>
-        <w:rPr>
-          <w:rFonts w:ascii="Consolas" w:hAnsi="Consolas"/>
-          <w:sz w:val="18"/>
-          <w:szCs w:val="18"/>
-        </w:rPr>
-      </w:pPr>
-      <w:r>
-        <w:rPr>
-          <w:rFonts w:ascii="Consolas" w:hAnsi="Consolas"/>
-          <w:sz w:val="18"/>
-          <w:szCs w:val="18"/>
-        </w:rPr>
-        <w:t>        pc_select: </w:t>
-      </w:r>
-      <w:proofErr w:type="gramStart"/>
-      <w:r>
-        <w:rPr>
-          <w:rFonts w:ascii="Consolas" w:hAnsi="Consolas"/>
-          <w:sz w:val="18"/>
-          <w:szCs w:val="18"/>
-        </w:rPr>
-        <w:t>process(</w:t>
-      </w:r>
-      <w:proofErr w:type="gramEnd"/>
-      <w:r>
-        <w:rPr>
-          <w:rFonts w:ascii="Consolas" w:hAnsi="Consolas"/>
-          <w:sz w:val="18"/>
-          <w:szCs w:val="18"/>
-        </w:rPr>
-        <w:t>pc, branch_out, target_address, rs, pc_sel)</w:t>
-      </w:r>
-    </w:p>
-    <w:p>
-      <w:pPr>
-        <w:spacing w:line="285" w:lineRule="atLeast"/>
-        <w:rPr>
-          <w:rFonts w:ascii="Consolas" w:hAnsi="Consolas"/>
-          <w:sz w:val="18"/>
-          <w:szCs w:val="18"/>
-        </w:rPr>
-      </w:pPr>
-      <w:r>
-        <w:rPr>
-          <w:rFonts w:ascii="Consolas" w:hAnsi="Consolas"/>
-          <w:sz w:val="18"/>
-          <w:szCs w:val="18"/>
-        </w:rPr>
-        <w:t>        begin</w:t>
-      </w:r>
-    </w:p>
-    <w:p>
-      <w:pPr>
-        <w:spacing w:line="285" w:lineRule="atLeast"/>
-        <w:rPr>
-          <w:rFonts w:ascii="Consolas" w:hAnsi="Consolas"/>
-          <w:sz w:val="18"/>
-          <w:szCs w:val="18"/>
-        </w:rPr>
-      </w:pPr>
-      <w:r>
-        <w:rPr>
-          <w:rFonts w:ascii="Consolas" w:hAnsi="Consolas"/>
-          <w:sz w:val="18"/>
-          <w:szCs w:val="18"/>
-        </w:rPr>
-        <w:t>            case </w:t>
-      </w:r>
-      <w:proofErr w:type="spellStart"/>
-      <w:r>
-        <w:rPr>
-          <w:rFonts w:ascii="Consolas" w:hAnsi="Consolas"/>
-          <w:sz w:val="18"/>
-          <w:szCs w:val="18"/>
-        </w:rPr>
-        <w:t>pc_sel</w:t>
-      </w:r>
-      <w:proofErr w:type="spellEnd"/>
-      <w:r>
-        <w:rPr>
-          <w:rFonts w:ascii="Consolas" w:hAnsi="Consolas"/>
-          <w:sz w:val="18"/>
-          <w:szCs w:val="18"/>
-        </w:rPr>
-        <w:t> is</w:t>
-      </w:r>
-    </w:p>
-    <w:p>
-      <w:pPr>
-        <w:spacing w:line="285" w:lineRule="atLeast"/>
-        <w:rPr>
-          <w:rFonts w:ascii="Consolas" w:hAnsi="Consolas"/>
-          <w:sz w:val="18"/>
-          <w:szCs w:val="18"/>
-        </w:rPr>
-      </w:pPr>
-      <w:r>
-        <w:rPr>
-          <w:rFonts w:ascii="Consolas" w:hAnsi="Consolas"/>
-          <w:sz w:val="18"/>
-          <w:szCs w:val="18"/>
-        </w:rPr>
-        <w:t>                when "00" =&gt;</w:t>
-      </w:r>
-    </w:p>
-    <w:p>
-      <w:pPr>
-        <w:spacing w:line="285" w:lineRule="atLeast"/>
-        <w:rPr>
-          <w:rFonts w:ascii="Consolas" w:hAnsi="Consolas"/>
-          <w:sz w:val="18"/>
-          <w:szCs w:val="18"/>
-        </w:rPr>
-      </w:pPr>
-      <w:r>
-        <w:rPr>
-          <w:rFonts w:ascii="Consolas" w:hAnsi="Consolas"/>
-          <w:sz w:val="18"/>
-          <w:szCs w:val="18"/>
-        </w:rPr>
-        <w:t>                    </w:t>
-      </w:r>
-      <w:proofErr w:type="spellStart"/>
-      <w:r>
-        <w:rPr>
-          <w:rFonts w:ascii="Consolas" w:hAnsi="Consolas"/>
-          <w:sz w:val="18"/>
-          <w:szCs w:val="18"/>
-        </w:rPr>
-        <w:t>next_pc</w:t>
-      </w:r>
-      <w:proofErr w:type="spellEnd"/>
-      <w:r>
-        <w:rPr>
-          <w:rFonts w:ascii="Consolas" w:hAnsi="Consolas"/>
-          <w:sz w:val="18"/>
-          <w:szCs w:val="18"/>
-        </w:rPr>
-        <w:t> &lt;= pc + </w:t>
-      </w:r>
-      <w:proofErr w:type="spellStart"/>
-      <w:r>
-        <w:rPr>
-          <w:rFonts w:ascii="Consolas" w:hAnsi="Consolas"/>
-          <w:sz w:val="18"/>
-          <w:szCs w:val="18"/>
-        </w:rPr>
-        <w:t>branch_out</w:t>
-      </w:r>
-      <w:proofErr w:type="spellEnd"/>
-      <w:r>
-        <w:rPr>
-          <w:rFonts w:ascii="Consolas" w:hAnsi="Consolas"/>
-          <w:sz w:val="18"/>
-          <w:szCs w:val="18"/>
-        </w:rPr>
-        <w:t> + 1;</w:t>
-      </w:r>
-    </w:p>
-    <w:p>
-      <w:pPr>
-        <w:spacing w:line="285" w:lineRule="atLeast"/>
-        <w:rPr>
-          <w:rFonts w:ascii="Consolas" w:hAnsi="Consolas"/>
-          <w:sz w:val="18"/>
-          <w:szCs w:val="18"/>
-        </w:rPr>
-      </w:pPr>
-      <w:r>
-        <w:rPr>
-          <w:rFonts w:ascii="Consolas" w:hAnsi="Consolas"/>
-          <w:sz w:val="18"/>
-          <w:szCs w:val="18"/>
-        </w:rPr>
-        <w:t>                when "01" =&gt;</w:t>
-      </w:r>
-    </w:p>
-    <w:p>
-      <w:pPr>
-        <w:spacing w:line="285" w:lineRule="atLeast"/>
-        <w:rPr>
-          <w:rFonts w:ascii="Consolas" w:hAnsi="Consolas"/>
-          <w:sz w:val="18"/>
-          <w:szCs w:val="18"/>
-        </w:rPr>
-      </w:pPr>
-      <w:r>
-        <w:rPr>
-          <w:rFonts w:ascii="Consolas" w:hAnsi="Consolas"/>
-          <w:sz w:val="18"/>
-          <w:szCs w:val="18"/>
-        </w:rPr>
-        <w:t>                    </w:t>
-      </w:r>
-      <w:proofErr w:type="spellStart"/>
-      <w:r>
-        <w:rPr>
-          <w:rFonts w:ascii="Consolas" w:hAnsi="Consolas"/>
-          <w:sz w:val="18"/>
-          <w:szCs w:val="18"/>
-        </w:rPr>
-        <w:t>next_pc</w:t>
-      </w:r>
-      <w:proofErr w:type="spellEnd"/>
-      <w:r>
-        <w:rPr>
-          <w:rFonts w:ascii="Consolas" w:hAnsi="Consolas"/>
-          <w:sz w:val="18"/>
-          <w:szCs w:val="18"/>
-        </w:rPr>
-        <w:t> &lt;= "000000" &amp; </w:t>
-      </w:r>
-      <w:proofErr w:type="spellStart"/>
-      <w:r>
-        <w:rPr>
-          <w:rFonts w:ascii="Consolas" w:hAnsi="Consolas"/>
-          <w:sz w:val="18"/>
-          <w:szCs w:val="18"/>
-        </w:rPr>
-        <w:t>target_address</w:t>
-      </w:r>
-      <w:proofErr w:type="spellEnd"/>
-      <w:r>
-        <w:rPr>
-          <w:rFonts w:ascii="Consolas" w:hAnsi="Consolas"/>
-          <w:sz w:val="18"/>
-          <w:szCs w:val="18"/>
-        </w:rPr>
-        <w:t>;</w:t>
-      </w:r>
-    </w:p>
-    <w:p>
-      <w:pPr>
-        <w:spacing w:line="285" w:lineRule="atLeast"/>
-        <w:rPr>
-          <w:rFonts w:ascii="Consolas" w:hAnsi="Consolas"/>
-          <w:sz w:val="18"/>
-          <w:szCs w:val="18"/>
-        </w:rPr>
-      </w:pPr>
-      <w:r>
-        <w:rPr>
-          <w:rFonts w:ascii="Consolas" w:hAnsi="Consolas"/>
-          <w:sz w:val="18"/>
-          <w:szCs w:val="18"/>
-        </w:rPr>
-        <w:t>                when "10" =&gt;</w:t>
-      </w:r>
-    </w:p>
-    <w:p>
-      <w:pPr>
-        <w:spacing w:line="285" w:lineRule="atLeast"/>
-        <w:rPr>
-          <w:rFonts w:ascii="Consolas" w:hAnsi="Consolas"/>
-          <w:sz w:val="18"/>
-          <w:szCs w:val="18"/>
-        </w:rPr>
-      </w:pPr>
-      <w:r>
-        <w:rPr>
-          <w:rFonts w:ascii="Consolas" w:hAnsi="Consolas"/>
-          <w:sz w:val="18"/>
-          <w:szCs w:val="18"/>
-        </w:rPr>
-        <w:t>                    </w:t>
-      </w:r>
-      <w:proofErr w:type="spellStart"/>
-      <w:r>
-        <w:rPr>
-          <w:rFonts w:ascii="Consolas" w:hAnsi="Consolas"/>
-          <w:sz w:val="18"/>
-          <w:szCs w:val="18"/>
-        </w:rPr>
-        <w:t>next_pc</w:t>
-      </w:r>
-      <w:proofErr w:type="spellEnd"/>
-      <w:r>
-        <w:rPr>
-          <w:rFonts w:ascii="Consolas" w:hAnsi="Consolas"/>
-          <w:sz w:val="18"/>
-          <w:szCs w:val="18"/>
-        </w:rPr>
-        <w:t> &lt;= </w:t>
-      </w:r>
-      <w:proofErr w:type="spellStart"/>
-      <w:r>
-        <w:rPr>
-          <w:rFonts w:ascii="Consolas" w:hAnsi="Consolas"/>
-          <w:sz w:val="18"/>
-          <w:szCs w:val="18"/>
-        </w:rPr>
-        <w:t>rs</w:t>
-      </w:r>
-      <w:proofErr w:type="spellEnd"/>
-      <w:r>
-        <w:rPr>
-          <w:rFonts w:ascii="Consolas" w:hAnsi="Consolas"/>
-          <w:sz w:val="18"/>
-          <w:szCs w:val="18"/>
-        </w:rPr>
-        <w:t>;</w:t>
-      </w:r>
-    </w:p>
-    <w:p>
-      <w:pPr>
-        <w:spacing w:line="285" w:lineRule="atLeast"/>
-        <w:rPr>
-          <w:rFonts w:ascii="Consolas" w:hAnsi="Consolas"/>
-          <w:sz w:val="18"/>
-          <w:szCs w:val="18"/>
-        </w:rPr>
-      </w:pPr>
-      <w:r>
-        <w:rPr>
-          <w:rFonts w:ascii="Consolas" w:hAnsi="Consolas"/>
-          <w:sz w:val="18"/>
-          <w:szCs w:val="18"/>
-        </w:rPr>
-        <w:t>                when others =&gt;</w:t>
-      </w:r>
-    </w:p>
-    <w:p>
-      <w:pPr>
-        <w:spacing w:line="285" w:lineRule="atLeast"/>
-        <w:rPr>
-          <w:rFonts w:ascii="Consolas" w:hAnsi="Consolas"/>
-          <w:sz w:val="18"/>
-          <w:szCs w:val="18"/>
-        </w:rPr>
-      </w:pPr>
-      <w:r>
-        <w:rPr>
-          <w:rFonts w:ascii="Consolas" w:hAnsi="Consolas"/>
-          <w:sz w:val="18"/>
-          <w:szCs w:val="18"/>
-        </w:rPr>
-        <w:t>                    </w:t>
-      </w:r>
-      <w:proofErr w:type="spellStart"/>
-      <w:r>
-        <w:rPr>
-          <w:rFonts w:ascii="Consolas" w:hAnsi="Consolas"/>
-          <w:sz w:val="18"/>
-          <w:szCs w:val="18"/>
-        </w:rPr>
-        <w:t>next_pc</w:t>
-      </w:r>
-      <w:proofErr w:type="spellEnd"/>
-      <w:r>
-        <w:rPr>
-          <w:rFonts w:ascii="Consolas" w:hAnsi="Consolas"/>
-          <w:sz w:val="18"/>
-          <w:szCs w:val="18"/>
-        </w:rPr>
-        <w:t> &lt;= (others =&gt; 'U'); </w:t>
-      </w:r>
-    </w:p>
-    <w:p>
-      <w:pPr>
-        <w:spacing w:line="285" w:lineRule="atLeast"/>
-        <w:rPr>
-          <w:rFonts w:ascii="Consolas" w:hAnsi="Consolas"/>
-          <w:sz w:val="18"/>
-          <w:szCs w:val="18"/>
-        </w:rPr>
-      </w:pPr>
-      <w:r>
-        <w:rPr>
-          <w:rFonts w:ascii="Consolas" w:hAnsi="Consolas"/>
-          <w:sz w:val="18"/>
-          <w:szCs w:val="18"/>
-        </w:rPr>
-        <w:t>                    </w:t>
-      </w:r>
-      <w:proofErr w:type="gramStart"/>
-      <w:r>
-        <w:rPr>
-          <w:rFonts w:ascii="Consolas" w:hAnsi="Consolas"/>
-          <w:sz w:val="18"/>
-          <w:szCs w:val="18"/>
-        </w:rPr>
-        <w:t>--  11</w:t>
-      </w:r>
-      <w:proofErr w:type="gramEnd"/>
-      <w:r>
-        <w:rPr>
-          <w:rFonts w:ascii="Consolas" w:hAnsi="Consolas"/>
-          <w:sz w:val="18"/>
-          <w:szCs w:val="18"/>
-        </w:rPr>
-        <w:t> is unused</w:t>
+        <w:t>                    --  11 is unused</w:t>
       </w:r>
     </w:p>
     <w:p>
@@ -11161,7 +10869,7 @@
 </file>
 
 <file path=customXml/itemProps1.xml><?xml version="1.0" encoding="utf-8"?>
-<ds:datastoreItem xmlns:ds="http://schemas.openxmlformats.org/officeDocument/2006/customXml" ds:itemID="{22AE9D52-F066-4F8D-835F-70E566A64F9E}">
+<ds:datastoreItem xmlns:ds="http://schemas.openxmlformats.org/officeDocument/2006/customXml" ds:itemID="{EEDEC66B-B5F8-4684-BCD8-86684DCCB51F}">
   <ds:schemaRefs>
     <ds:schemaRef ds:uri="http://schemas.openxmlformats.org/officeDocument/2006/bibliography"/>
   </ds:schemaRefs>

</xml_diff>